<commit_message>
javase06.t03-04 - added as Word document, edited
</commit_message>
<xml_diff>
--- a/javase06/src/main/java/javase06/t03-04/JF06 - 3 - t03, t04 solution.docx
+++ b/javase06/src/main/java/javase06/t03-04/JF06 - 3 - t03, t04 solution.docx
@@ -98,7 +98,6 @@
           <w:szCs w:val="24"/>
         </w:rPr>
       </w:pPr>
-      <w:proofErr w:type="gramStart"/>
       <w:r>
         <w:rPr>
           <w:rFonts w:ascii="Courier New" w:hAnsi="Courier New" w:cs="Courier New"/>
@@ -110,7 +109,6 @@
         </w:rPr>
         <w:t>class</w:t>
       </w:r>
-      <w:proofErr w:type="gramEnd"/>
       <w:r>
         <w:rPr>
           <w:rFonts w:ascii="Courier New" w:hAnsi="Courier New" w:cs="Courier New"/>
@@ -120,7 +118,6 @@
         </w:rPr>
         <w:t xml:space="preserve"> </w:t>
       </w:r>
-      <w:proofErr w:type="spellStart"/>
       <w:r>
         <w:rPr>
           <w:rFonts w:ascii="Courier New" w:hAnsi="Courier New" w:cs="Courier New"/>
@@ -130,7 +127,6 @@
         </w:rPr>
         <w:t>MedicalStaff</w:t>
       </w:r>
-      <w:proofErr w:type="spellEnd"/>
       <w:r>
         <w:rPr>
           <w:rFonts w:ascii="Courier New" w:hAnsi="Courier New" w:cs="Courier New"/>
@@ -154,7 +150,6 @@
           <w:szCs w:val="24"/>
         </w:rPr>
       </w:pPr>
-      <w:proofErr w:type="gramStart"/>
       <w:r>
         <w:rPr>
           <w:rFonts w:ascii="Courier New" w:hAnsi="Courier New" w:cs="Courier New"/>
@@ -166,7 +161,6 @@
         </w:rPr>
         <w:t>class</w:t>
       </w:r>
-      <w:proofErr w:type="gramEnd"/>
       <w:r>
         <w:rPr>
           <w:rFonts w:ascii="Courier New" w:hAnsi="Courier New" w:cs="Courier New"/>
@@ -214,7 +208,6 @@
         </w:rPr>
         <w:t xml:space="preserve"> </w:t>
       </w:r>
-      <w:proofErr w:type="spellStart"/>
       <w:r>
         <w:rPr>
           <w:rFonts w:ascii="Courier New" w:hAnsi="Courier New" w:cs="Courier New"/>
@@ -224,7 +217,6 @@
         </w:rPr>
         <w:t>MedicalStaff</w:t>
       </w:r>
-      <w:proofErr w:type="spellEnd"/>
       <w:r>
         <w:rPr>
           <w:rFonts w:ascii="Courier New" w:hAnsi="Courier New" w:cs="Courier New"/>
@@ -248,7 +240,6 @@
           <w:szCs w:val="24"/>
         </w:rPr>
       </w:pPr>
-      <w:proofErr w:type="gramStart"/>
       <w:r>
         <w:rPr>
           <w:rFonts w:ascii="Courier New" w:hAnsi="Courier New" w:cs="Courier New"/>
@@ -260,7 +251,6 @@
         </w:rPr>
         <w:t>class</w:t>
       </w:r>
-      <w:proofErr w:type="gramEnd"/>
       <w:r>
         <w:rPr>
           <w:rFonts w:ascii="Courier New" w:hAnsi="Courier New" w:cs="Courier New"/>
@@ -297,27 +287,7 @@
           <w:sz w:val="24"/>
           <w:szCs w:val="24"/>
         </w:rPr>
-        <w:t xml:space="preserve"> </w:t>
-      </w:r>
-      <w:proofErr w:type="spellStart"/>
-      <w:r>
-        <w:rPr>
-          <w:rFonts w:ascii="Courier New" w:hAnsi="Courier New" w:cs="Courier New"/>
-          <w:color w:val="000000"/>
-          <w:sz w:val="24"/>
-          <w:szCs w:val="24"/>
-        </w:rPr>
-        <w:t>MedicalStaff</w:t>
-      </w:r>
-      <w:proofErr w:type="spellEnd"/>
-      <w:r>
-        <w:rPr>
-          <w:rFonts w:ascii="Courier New" w:hAnsi="Courier New" w:cs="Courier New"/>
-          <w:color w:val="000000"/>
-          <w:sz w:val="24"/>
-          <w:szCs w:val="24"/>
-        </w:rPr>
-        <w:t>{}</w:t>
+        <w:t xml:space="preserve"> MedicalStaff{}</w:t>
       </w:r>
     </w:p>
     <w:p>
@@ -334,7 +304,6 @@
           <w:szCs w:val="24"/>
         </w:rPr>
       </w:pPr>
-      <w:proofErr w:type="gramStart"/>
       <w:r>
         <w:rPr>
           <w:rFonts w:ascii="Courier New" w:hAnsi="Courier New" w:cs="Courier New"/>
@@ -346,7 +315,6 @@
         </w:rPr>
         <w:t>class</w:t>
       </w:r>
-      <w:proofErr w:type="gramEnd"/>
       <w:r>
         <w:rPr>
           <w:rFonts w:ascii="Courier New" w:hAnsi="Courier New" w:cs="Courier New"/>
@@ -354,27 +322,7 @@
           <w:sz w:val="24"/>
           <w:szCs w:val="24"/>
         </w:rPr>
-        <w:t xml:space="preserve"> </w:t>
-      </w:r>
-      <w:proofErr w:type="spellStart"/>
-      <w:r>
-        <w:rPr>
-          <w:rFonts w:ascii="Courier New" w:hAnsi="Courier New" w:cs="Courier New"/>
-          <w:color w:val="000000"/>
-          <w:sz w:val="24"/>
-          <w:szCs w:val="24"/>
-        </w:rPr>
-        <w:t>HeadDoctor</w:t>
-      </w:r>
-      <w:proofErr w:type="spellEnd"/>
-      <w:r>
-        <w:rPr>
-          <w:rFonts w:ascii="Courier New" w:hAnsi="Courier New" w:cs="Courier New"/>
-          <w:color w:val="000000"/>
-          <w:sz w:val="24"/>
-          <w:szCs w:val="24"/>
-        </w:rPr>
-        <w:t xml:space="preserve"> </w:t>
+        <w:t xml:space="preserve"> HeadDoctor </w:t>
       </w:r>
       <w:r>
         <w:rPr>
@@ -494,7 +442,6 @@
                 <w:color w:val="000000"/>
               </w:rPr>
             </w:pPr>
-            <w:proofErr w:type="spellStart"/>
             <w:r>
               <w:rPr>
                 <w:rFonts w:ascii="Consolas" w:hAnsi="Consolas" w:cs="Consolas"/>
@@ -502,7 +449,6 @@
               </w:rPr>
               <w:t>correct</w:t>
             </w:r>
-            <w:proofErr w:type="spellEnd"/>
           </w:p>
         </w:tc>
         <w:tc>
@@ -517,31 +463,13 @@
                 <w:color w:val="000000"/>
               </w:rPr>
             </w:pPr>
-            <w:proofErr w:type="spellStart"/>
             <w:r>
               <w:rPr>
                 <w:rFonts w:ascii="Consolas" w:hAnsi="Consolas" w:cs="Consolas"/>
                 <w:color w:val="000000"/>
               </w:rPr>
-              <w:t>not</w:t>
-            </w:r>
-            <w:proofErr w:type="spellEnd"/>
-            <w:r>
-              <w:rPr>
-                <w:rFonts w:ascii="Consolas" w:hAnsi="Consolas" w:cs="Consolas"/>
-                <w:color w:val="000000"/>
-              </w:rPr>
-              <w:t xml:space="preserve"> </w:t>
-            </w:r>
-            <w:proofErr w:type="spellStart"/>
-            <w:r>
-              <w:rPr>
-                <w:rFonts w:ascii="Consolas" w:hAnsi="Consolas" w:cs="Consolas"/>
-                <w:color w:val="000000"/>
-              </w:rPr>
-              <w:t>correct</w:t>
-            </w:r>
-            <w:proofErr w:type="spellEnd"/>
+              <w:t>not correct</w:t>
+            </w:r>
           </w:p>
         </w:tc>
       </w:tr>
@@ -563,7 +491,6 @@
                 <w:szCs w:val="22"/>
               </w:rPr>
             </w:pPr>
-            <w:proofErr w:type="spellStart"/>
             <w:r>
               <w:rPr>
                 <w:rFonts w:ascii="Courier New" w:hAnsi="Courier New" w:cs="Courier New"/>
@@ -571,19 +498,8 @@
                 <w:sz w:val="22"/>
                 <w:szCs w:val="22"/>
               </w:rPr>
-              <w:t>Doctor</w:t>
-            </w:r>
-            <w:proofErr w:type="spellEnd"/>
-            <w:r>
-              <w:rPr>
-                <w:rFonts w:ascii="Courier New" w:hAnsi="Courier New" w:cs="Courier New"/>
-                <w:color w:val="000000"/>
-                <w:sz w:val="22"/>
-                <w:szCs w:val="22"/>
-              </w:rPr>
-              <w:t xml:space="preserve"> doctor1 = </w:t>
-            </w:r>
-            <w:proofErr w:type="spellStart"/>
+              <w:t xml:space="preserve">Doctor doctor1 = </w:t>
+            </w:r>
             <w:r>
               <w:rPr>
                 <w:rFonts w:ascii="Courier New" w:hAnsi="Courier New" w:cs="Courier New"/>
@@ -595,7 +511,6 @@
               </w:rPr>
               <w:t>new</w:t>
             </w:r>
-            <w:proofErr w:type="spellEnd"/>
             <w:r>
               <w:rPr>
                 <w:rFonts w:ascii="Courier New" w:hAnsi="Courier New" w:cs="Courier New"/>
@@ -603,27 +518,7 @@
                 <w:sz w:val="22"/>
                 <w:szCs w:val="22"/>
               </w:rPr>
-              <w:t xml:space="preserve"> </w:t>
-            </w:r>
-            <w:proofErr w:type="spellStart"/>
-            <w:r>
-              <w:rPr>
-                <w:rFonts w:ascii="Courier New" w:hAnsi="Courier New" w:cs="Courier New"/>
-                <w:color w:val="000000"/>
-                <w:sz w:val="22"/>
-                <w:szCs w:val="22"/>
-              </w:rPr>
-              <w:t>Doctor</w:t>
-            </w:r>
-            <w:proofErr w:type="spellEnd"/>
-            <w:r>
-              <w:rPr>
-                <w:rFonts w:ascii="Courier New" w:hAnsi="Courier New" w:cs="Courier New"/>
-                <w:color w:val="000000"/>
-                <w:sz w:val="22"/>
-                <w:szCs w:val="22"/>
-              </w:rPr>
-              <w:t>();</w:t>
+              <w:t xml:space="preserve"> Doctor();</w:t>
             </w:r>
           </w:p>
         </w:tc>
@@ -698,7 +593,6 @@
                 <w:szCs w:val="22"/>
               </w:rPr>
             </w:pPr>
-            <w:proofErr w:type="spellStart"/>
             <w:r>
               <w:rPr>
                 <w:rFonts w:ascii="Courier New" w:hAnsi="Courier New" w:cs="Courier New"/>
@@ -706,19 +600,8 @@
                 <w:sz w:val="22"/>
                 <w:szCs w:val="22"/>
               </w:rPr>
-              <w:t>Doctor</w:t>
-            </w:r>
-            <w:proofErr w:type="spellEnd"/>
-            <w:r>
-              <w:rPr>
-                <w:rFonts w:ascii="Courier New" w:hAnsi="Courier New" w:cs="Courier New"/>
-                <w:color w:val="000000"/>
-                <w:sz w:val="22"/>
-                <w:szCs w:val="22"/>
-              </w:rPr>
-              <w:t xml:space="preserve"> doctor2 = </w:t>
-            </w:r>
-            <w:proofErr w:type="spellStart"/>
+              <w:t xml:space="preserve">Doctor doctor2 = </w:t>
+            </w:r>
             <w:r>
               <w:rPr>
                 <w:rFonts w:ascii="Courier New" w:hAnsi="Courier New" w:cs="Courier New"/>
@@ -730,7 +613,6 @@
               </w:rPr>
               <w:t>new</w:t>
             </w:r>
-            <w:proofErr w:type="spellEnd"/>
             <w:r>
               <w:rPr>
                 <w:rFonts w:ascii="Courier New" w:hAnsi="Courier New" w:cs="Courier New"/>
@@ -738,27 +620,7 @@
                 <w:sz w:val="22"/>
                 <w:szCs w:val="22"/>
               </w:rPr>
-              <w:t xml:space="preserve"> </w:t>
-            </w:r>
-            <w:proofErr w:type="spellStart"/>
-            <w:r>
-              <w:rPr>
-                <w:rFonts w:ascii="Courier New" w:hAnsi="Courier New" w:cs="Courier New"/>
-                <w:color w:val="000000"/>
-                <w:sz w:val="22"/>
-                <w:szCs w:val="22"/>
-              </w:rPr>
-              <w:t>MedicalStaff</w:t>
-            </w:r>
-            <w:proofErr w:type="spellEnd"/>
-            <w:r>
-              <w:rPr>
-                <w:rFonts w:ascii="Courier New" w:hAnsi="Courier New" w:cs="Courier New"/>
-                <w:color w:val="000000"/>
-                <w:sz w:val="22"/>
-                <w:szCs w:val="22"/>
-              </w:rPr>
-              <w:t>();</w:t>
+              <w:t xml:space="preserve"> MedicalStaff();</w:t>
             </w:r>
           </w:p>
         </w:tc>
@@ -833,7 +695,6 @@
                 <w:szCs w:val="22"/>
               </w:rPr>
             </w:pPr>
-            <w:proofErr w:type="spellStart"/>
             <w:r>
               <w:rPr>
                 <w:rFonts w:ascii="Courier New" w:hAnsi="Courier New" w:cs="Courier New"/>
@@ -841,19 +702,8 @@
                 <w:sz w:val="22"/>
                 <w:szCs w:val="22"/>
               </w:rPr>
-              <w:t>Doctor</w:t>
-            </w:r>
-            <w:proofErr w:type="spellEnd"/>
-            <w:r>
-              <w:rPr>
-                <w:rFonts w:ascii="Courier New" w:hAnsi="Courier New" w:cs="Courier New"/>
-                <w:color w:val="000000"/>
-                <w:sz w:val="22"/>
-                <w:szCs w:val="22"/>
-              </w:rPr>
-              <w:t xml:space="preserve"> doctor3 = </w:t>
-            </w:r>
-            <w:proofErr w:type="spellStart"/>
+              <w:t xml:space="preserve">Doctor doctor3 = </w:t>
+            </w:r>
             <w:r>
               <w:rPr>
                 <w:rFonts w:ascii="Courier New" w:hAnsi="Courier New" w:cs="Courier New"/>
@@ -865,7 +715,6 @@
               </w:rPr>
               <w:t>new</w:t>
             </w:r>
-            <w:proofErr w:type="spellEnd"/>
             <w:r>
               <w:rPr>
                 <w:rFonts w:ascii="Courier New" w:hAnsi="Courier New" w:cs="Courier New"/>
@@ -873,27 +722,7 @@
                 <w:sz w:val="22"/>
                 <w:szCs w:val="22"/>
               </w:rPr>
-              <w:t xml:space="preserve"> </w:t>
-            </w:r>
-            <w:proofErr w:type="spellStart"/>
-            <w:r>
-              <w:rPr>
-                <w:rFonts w:ascii="Courier New" w:hAnsi="Courier New" w:cs="Courier New"/>
-                <w:color w:val="000000"/>
-                <w:sz w:val="22"/>
-                <w:szCs w:val="22"/>
-              </w:rPr>
-              <w:t>HeadDoctor</w:t>
-            </w:r>
-            <w:proofErr w:type="spellEnd"/>
-            <w:r>
-              <w:rPr>
-                <w:rFonts w:ascii="Courier New" w:hAnsi="Courier New" w:cs="Courier New"/>
-                <w:color w:val="000000"/>
-                <w:sz w:val="22"/>
-                <w:szCs w:val="22"/>
-              </w:rPr>
-              <w:t>();</w:t>
+              <w:t xml:space="preserve"> HeadDoctor();</w:t>
             </w:r>
           </w:p>
         </w:tc>
@@ -968,7 +797,6 @@
                 <w:szCs w:val="22"/>
               </w:rPr>
             </w:pPr>
-            <w:proofErr w:type="spellStart"/>
             <w:r>
               <w:rPr>
                 <w:rFonts w:ascii="Courier New" w:hAnsi="Courier New" w:cs="Courier New"/>
@@ -976,19 +804,8 @@
                 <w:sz w:val="22"/>
                 <w:szCs w:val="22"/>
               </w:rPr>
-              <w:t>Object</w:t>
-            </w:r>
-            <w:proofErr w:type="spellEnd"/>
-            <w:r>
-              <w:rPr>
-                <w:rFonts w:ascii="Courier New" w:hAnsi="Courier New" w:cs="Courier New"/>
-                <w:color w:val="000000"/>
-                <w:sz w:val="22"/>
-                <w:szCs w:val="22"/>
-              </w:rPr>
-              <w:t xml:space="preserve"> object1 = </w:t>
-            </w:r>
-            <w:proofErr w:type="spellStart"/>
+              <w:t xml:space="preserve">Object object1 = </w:t>
+            </w:r>
             <w:r>
               <w:rPr>
                 <w:rFonts w:ascii="Courier New" w:hAnsi="Courier New" w:cs="Courier New"/>
@@ -1000,7 +817,6 @@
               </w:rPr>
               <w:t>new</w:t>
             </w:r>
-            <w:proofErr w:type="spellEnd"/>
             <w:r>
               <w:rPr>
                 <w:rFonts w:ascii="Courier New" w:hAnsi="Courier New" w:cs="Courier New"/>
@@ -1008,27 +824,7 @@
                 <w:sz w:val="22"/>
                 <w:szCs w:val="22"/>
               </w:rPr>
-              <w:t xml:space="preserve"> </w:t>
-            </w:r>
-            <w:proofErr w:type="spellStart"/>
-            <w:r>
-              <w:rPr>
-                <w:rFonts w:ascii="Courier New" w:hAnsi="Courier New" w:cs="Courier New"/>
-                <w:color w:val="000000"/>
-                <w:sz w:val="22"/>
-                <w:szCs w:val="22"/>
-              </w:rPr>
-              <w:t>HeadDoctor</w:t>
-            </w:r>
-            <w:proofErr w:type="spellEnd"/>
-            <w:r>
-              <w:rPr>
-                <w:rFonts w:ascii="Courier New" w:hAnsi="Courier New" w:cs="Courier New"/>
-                <w:color w:val="000000"/>
-                <w:sz w:val="22"/>
-                <w:szCs w:val="22"/>
-              </w:rPr>
-              <w:t>();</w:t>
+              <w:t xml:space="preserve"> HeadDoctor();</w:t>
             </w:r>
           </w:p>
         </w:tc>
@@ -1103,7 +899,6 @@
                 <w:szCs w:val="22"/>
               </w:rPr>
             </w:pPr>
-            <w:proofErr w:type="spellStart"/>
             <w:r>
               <w:rPr>
                 <w:rFonts w:ascii="Courier New" w:hAnsi="Courier New" w:cs="Courier New"/>
@@ -1111,19 +906,8 @@
                 <w:sz w:val="22"/>
                 <w:szCs w:val="22"/>
               </w:rPr>
-              <w:t>HeadDoctor</w:t>
-            </w:r>
-            <w:proofErr w:type="spellEnd"/>
-            <w:r>
-              <w:rPr>
-                <w:rFonts w:ascii="Courier New" w:hAnsi="Courier New" w:cs="Courier New"/>
-                <w:color w:val="000000"/>
-                <w:sz w:val="22"/>
-                <w:szCs w:val="22"/>
-              </w:rPr>
-              <w:t xml:space="preserve"> doctor5 = </w:t>
-            </w:r>
-            <w:proofErr w:type="spellStart"/>
+              <w:t xml:space="preserve">HeadDoctor doctor5 = </w:t>
+            </w:r>
             <w:r>
               <w:rPr>
                 <w:rFonts w:ascii="Courier New" w:hAnsi="Courier New" w:cs="Courier New"/>
@@ -1135,7 +919,6 @@
               </w:rPr>
               <w:t>new</w:t>
             </w:r>
-            <w:proofErr w:type="spellEnd"/>
             <w:r>
               <w:rPr>
                 <w:rFonts w:ascii="Courier New" w:hAnsi="Courier New" w:cs="Courier New"/>
@@ -1143,27 +926,7 @@
                 <w:sz w:val="22"/>
                 <w:szCs w:val="22"/>
               </w:rPr>
-              <w:t xml:space="preserve"> </w:t>
-            </w:r>
-            <w:proofErr w:type="spellStart"/>
-            <w:r>
-              <w:rPr>
-                <w:rFonts w:ascii="Courier New" w:hAnsi="Courier New" w:cs="Courier New"/>
-                <w:color w:val="000000"/>
-                <w:sz w:val="22"/>
-                <w:szCs w:val="22"/>
-              </w:rPr>
-              <w:t>Object</w:t>
-            </w:r>
-            <w:proofErr w:type="spellEnd"/>
-            <w:r>
-              <w:rPr>
-                <w:rFonts w:ascii="Courier New" w:hAnsi="Courier New" w:cs="Courier New"/>
-                <w:color w:val="000000"/>
-                <w:sz w:val="22"/>
-                <w:szCs w:val="22"/>
-              </w:rPr>
-              <w:t>();</w:t>
+              <w:t xml:space="preserve"> Object();</w:t>
             </w:r>
           </w:p>
         </w:tc>
@@ -1238,7 +1001,6 @@
                 <w:szCs w:val="22"/>
               </w:rPr>
             </w:pPr>
-            <w:proofErr w:type="spellStart"/>
             <w:r>
               <w:rPr>
                 <w:rFonts w:ascii="Courier New" w:hAnsi="Courier New" w:cs="Courier New"/>
@@ -1246,19 +1008,8 @@
                 <w:sz w:val="22"/>
                 <w:szCs w:val="22"/>
               </w:rPr>
-              <w:t>Doctor</w:t>
-            </w:r>
-            <w:proofErr w:type="spellEnd"/>
-            <w:r>
-              <w:rPr>
-                <w:rFonts w:ascii="Courier New" w:hAnsi="Courier New" w:cs="Courier New"/>
-                <w:color w:val="000000"/>
-                <w:sz w:val="22"/>
-                <w:szCs w:val="22"/>
-              </w:rPr>
-              <w:t xml:space="preserve"> doctor6  = </w:t>
-            </w:r>
-            <w:proofErr w:type="spellStart"/>
+              <w:t xml:space="preserve">Doctor doctor6  = </w:t>
+            </w:r>
             <w:r>
               <w:rPr>
                 <w:rFonts w:ascii="Courier New" w:hAnsi="Courier New" w:cs="Courier New"/>
@@ -1270,7 +1021,6 @@
               </w:rPr>
               <w:t>new</w:t>
             </w:r>
-            <w:proofErr w:type="spellEnd"/>
             <w:r>
               <w:rPr>
                 <w:rFonts w:ascii="Courier New" w:hAnsi="Courier New" w:cs="Courier New"/>
@@ -1278,27 +1028,7 @@
                 <w:sz w:val="22"/>
                 <w:szCs w:val="22"/>
               </w:rPr>
-              <w:t xml:space="preserve"> </w:t>
-            </w:r>
-            <w:proofErr w:type="spellStart"/>
-            <w:r>
-              <w:rPr>
-                <w:rFonts w:ascii="Courier New" w:hAnsi="Courier New" w:cs="Courier New"/>
-                <w:color w:val="000000"/>
-                <w:sz w:val="22"/>
-                <w:szCs w:val="22"/>
-              </w:rPr>
-              <w:t>Nurse</w:t>
-            </w:r>
-            <w:proofErr w:type="spellEnd"/>
-            <w:r>
-              <w:rPr>
-                <w:rFonts w:ascii="Courier New" w:hAnsi="Courier New" w:cs="Courier New"/>
-                <w:color w:val="000000"/>
-                <w:sz w:val="22"/>
-                <w:szCs w:val="22"/>
-              </w:rPr>
-              <w:t>();</w:t>
+              <w:t xml:space="preserve"> Nurse();</w:t>
             </w:r>
           </w:p>
         </w:tc>
@@ -1373,7 +1103,6 @@
                 <w:szCs w:val="22"/>
               </w:rPr>
             </w:pPr>
-            <w:proofErr w:type="spellStart"/>
             <w:r>
               <w:rPr>
                 <w:rFonts w:ascii="Courier New" w:hAnsi="Courier New" w:cs="Courier New"/>
@@ -1381,39 +1110,8 @@
                 <w:sz w:val="22"/>
                 <w:szCs w:val="22"/>
               </w:rPr>
-              <w:t>Nurse</w:t>
-            </w:r>
-            <w:proofErr w:type="spellEnd"/>
-            <w:r>
-              <w:rPr>
-                <w:rFonts w:ascii="Courier New" w:hAnsi="Courier New" w:cs="Courier New"/>
-                <w:color w:val="000000"/>
-                <w:sz w:val="22"/>
-                <w:szCs w:val="22"/>
-              </w:rPr>
-              <w:t xml:space="preserve"> </w:t>
-            </w:r>
-            <w:proofErr w:type="spellStart"/>
-            <w:r>
-              <w:rPr>
-                <w:rFonts w:ascii="Courier New" w:hAnsi="Courier New" w:cs="Courier New"/>
-                <w:color w:val="000000"/>
-                <w:sz w:val="22"/>
-                <w:szCs w:val="22"/>
-              </w:rPr>
-              <w:t>nurse</w:t>
-            </w:r>
-            <w:proofErr w:type="spellEnd"/>
-            <w:r>
-              <w:rPr>
-                <w:rFonts w:ascii="Courier New" w:hAnsi="Courier New" w:cs="Courier New"/>
-                <w:color w:val="000000"/>
-                <w:sz w:val="22"/>
-                <w:szCs w:val="22"/>
-              </w:rPr>
-              <w:t xml:space="preserve"> = </w:t>
-            </w:r>
-            <w:proofErr w:type="spellStart"/>
+              <w:t xml:space="preserve">Nurse nurse = </w:t>
+            </w:r>
             <w:r>
               <w:rPr>
                 <w:rFonts w:ascii="Courier New" w:hAnsi="Courier New" w:cs="Courier New"/>
@@ -1425,7 +1123,6 @@
               </w:rPr>
               <w:t>new</w:t>
             </w:r>
-            <w:proofErr w:type="spellEnd"/>
             <w:r>
               <w:rPr>
                 <w:rFonts w:ascii="Courier New" w:hAnsi="Courier New" w:cs="Courier New"/>
@@ -1433,27 +1130,7 @@
                 <w:sz w:val="22"/>
                 <w:szCs w:val="22"/>
               </w:rPr>
-              <w:t xml:space="preserve"> </w:t>
-            </w:r>
-            <w:proofErr w:type="spellStart"/>
-            <w:r>
-              <w:rPr>
-                <w:rFonts w:ascii="Courier New" w:hAnsi="Courier New" w:cs="Courier New"/>
-                <w:color w:val="000000"/>
-                <w:sz w:val="22"/>
-                <w:szCs w:val="22"/>
-              </w:rPr>
-              <w:t>Doctor</w:t>
-            </w:r>
-            <w:proofErr w:type="spellEnd"/>
-            <w:r>
-              <w:rPr>
-                <w:rFonts w:ascii="Courier New" w:hAnsi="Courier New" w:cs="Courier New"/>
-                <w:color w:val="000000"/>
-                <w:sz w:val="22"/>
-                <w:szCs w:val="22"/>
-              </w:rPr>
-              <w:t>();</w:t>
+              <w:t xml:space="preserve"> Doctor();</w:t>
             </w:r>
           </w:p>
         </w:tc>
@@ -1528,7 +1205,6 @@
                 <w:szCs w:val="22"/>
               </w:rPr>
             </w:pPr>
-            <w:proofErr w:type="spellStart"/>
             <w:r>
               <w:rPr>
                 <w:rFonts w:ascii="Courier New" w:hAnsi="Courier New" w:cs="Courier New"/>
@@ -1536,19 +1212,8 @@
                 <w:sz w:val="22"/>
                 <w:szCs w:val="22"/>
               </w:rPr>
-              <w:t>Object</w:t>
-            </w:r>
-            <w:proofErr w:type="spellEnd"/>
-            <w:r>
-              <w:rPr>
-                <w:rFonts w:ascii="Courier New" w:hAnsi="Courier New" w:cs="Courier New"/>
-                <w:color w:val="000000"/>
-                <w:sz w:val="22"/>
-                <w:szCs w:val="22"/>
-              </w:rPr>
-              <w:t xml:space="preserve"> object2 = </w:t>
-            </w:r>
-            <w:proofErr w:type="spellStart"/>
+              <w:t xml:space="preserve">Object object2 = </w:t>
+            </w:r>
             <w:r>
               <w:rPr>
                 <w:rFonts w:ascii="Courier New" w:hAnsi="Courier New" w:cs="Courier New"/>
@@ -1560,7 +1225,6 @@
               </w:rPr>
               <w:t>new</w:t>
             </w:r>
-            <w:proofErr w:type="spellEnd"/>
             <w:r>
               <w:rPr>
                 <w:rFonts w:ascii="Courier New" w:hAnsi="Courier New" w:cs="Courier New"/>
@@ -1568,27 +1232,7 @@
                 <w:sz w:val="22"/>
                 <w:szCs w:val="22"/>
               </w:rPr>
-              <w:t xml:space="preserve"> </w:t>
-            </w:r>
-            <w:proofErr w:type="spellStart"/>
-            <w:r>
-              <w:rPr>
-                <w:rFonts w:ascii="Courier New" w:hAnsi="Courier New" w:cs="Courier New"/>
-                <w:color w:val="000000"/>
-                <w:sz w:val="22"/>
-                <w:szCs w:val="22"/>
-              </w:rPr>
-              <w:t>Nurse</w:t>
-            </w:r>
-            <w:proofErr w:type="spellEnd"/>
-            <w:r>
-              <w:rPr>
-                <w:rFonts w:ascii="Courier New" w:hAnsi="Courier New" w:cs="Courier New"/>
-                <w:color w:val="000000"/>
-                <w:sz w:val="22"/>
-                <w:szCs w:val="22"/>
-              </w:rPr>
-              <w:t>();</w:t>
+              <w:t xml:space="preserve"> Nurse();</w:t>
             </w:r>
           </w:p>
         </w:tc>
@@ -1749,29 +1393,7 @@
                 <w:szCs w:val="22"/>
                 <w:lang w:val="en-US"/>
               </w:rPr>
-              <w:t xml:space="preserve"> </w:t>
-            </w:r>
-            <w:proofErr w:type="spellStart"/>
-            <w:r>
-              <w:rPr>
-                <w:rFonts w:ascii="Courier New" w:hAnsi="Courier New" w:cs="Courier New"/>
-                <w:color w:val="000000"/>
-                <w:sz w:val="22"/>
-                <w:szCs w:val="22"/>
-                <w:lang w:val="en-US"/>
-              </w:rPr>
-              <w:t>ArrayList</w:t>
-            </w:r>
-            <w:proofErr w:type="spellEnd"/>
-            <w:r>
-              <w:rPr>
-                <w:rFonts w:ascii="Courier New" w:hAnsi="Courier New" w:cs="Courier New"/>
-                <w:color w:val="000000"/>
-                <w:sz w:val="22"/>
-                <w:szCs w:val="22"/>
-                <w:lang w:val="en-US"/>
-              </w:rPr>
-              <w:t>&lt;Doctor&gt;();</w:t>
+              <w:t xml:space="preserve"> ArrayList&lt;Doctor&gt;();</w:t>
             </w:r>
           </w:p>
         </w:tc>
@@ -1855,29 +1477,7 @@
                 <w:szCs w:val="22"/>
                 <w:lang w:val="en-US"/>
               </w:rPr>
-              <w:t>List&lt;</w:t>
-            </w:r>
-            <w:proofErr w:type="spellStart"/>
-            <w:r>
-              <w:rPr>
-                <w:rFonts w:ascii="Courier New" w:hAnsi="Courier New" w:cs="Courier New"/>
-                <w:color w:val="000000"/>
-                <w:sz w:val="22"/>
-                <w:szCs w:val="22"/>
-                <w:lang w:val="en-US"/>
-              </w:rPr>
-              <w:t>MedicalStaff</w:t>
-            </w:r>
-            <w:proofErr w:type="spellEnd"/>
-            <w:r>
-              <w:rPr>
-                <w:rFonts w:ascii="Courier New" w:hAnsi="Courier New" w:cs="Courier New"/>
-                <w:color w:val="000000"/>
-                <w:sz w:val="22"/>
-                <w:szCs w:val="22"/>
-                <w:lang w:val="en-US"/>
-              </w:rPr>
-              <w:t xml:space="preserve">&gt; list2 = </w:t>
+              <w:t xml:space="preserve">List&lt;MedicalStaff&gt; list2 = </w:t>
             </w:r>
             <w:r>
               <w:rPr>
@@ -1899,29 +1499,7 @@
                 <w:szCs w:val="22"/>
                 <w:lang w:val="en-US"/>
               </w:rPr>
-              <w:t xml:space="preserve"> </w:t>
-            </w:r>
-            <w:proofErr w:type="spellStart"/>
-            <w:r>
-              <w:rPr>
-                <w:rFonts w:ascii="Courier New" w:hAnsi="Courier New" w:cs="Courier New"/>
-                <w:color w:val="000000"/>
-                <w:sz w:val="22"/>
-                <w:szCs w:val="22"/>
-                <w:lang w:val="en-US"/>
-              </w:rPr>
-              <w:t>ArrayList</w:t>
-            </w:r>
-            <w:proofErr w:type="spellEnd"/>
-            <w:r>
-              <w:rPr>
-                <w:rFonts w:ascii="Courier New" w:hAnsi="Courier New" w:cs="Courier New"/>
-                <w:color w:val="000000"/>
-                <w:sz w:val="22"/>
-                <w:szCs w:val="22"/>
-                <w:lang w:val="en-US"/>
-              </w:rPr>
-              <w:t>&lt;Doctor&gt;();</w:t>
+              <w:t xml:space="preserve"> ArrayList&lt;Doctor&gt;();</w:t>
             </w:r>
           </w:p>
         </w:tc>
@@ -2027,51 +1605,7 @@
                 <w:szCs w:val="22"/>
                 <w:lang w:val="en-US"/>
               </w:rPr>
-              <w:t xml:space="preserve"> </w:t>
-            </w:r>
-            <w:proofErr w:type="spellStart"/>
-            <w:r>
-              <w:rPr>
-                <w:rFonts w:ascii="Courier New" w:hAnsi="Courier New" w:cs="Courier New"/>
-                <w:color w:val="000000"/>
-                <w:sz w:val="22"/>
-                <w:szCs w:val="22"/>
-                <w:lang w:val="en-US"/>
-              </w:rPr>
-              <w:t>ArrayList</w:t>
-            </w:r>
-            <w:proofErr w:type="spellEnd"/>
-            <w:r>
-              <w:rPr>
-                <w:rFonts w:ascii="Courier New" w:hAnsi="Courier New" w:cs="Courier New"/>
-                <w:color w:val="000000"/>
-                <w:sz w:val="22"/>
-                <w:szCs w:val="22"/>
-                <w:lang w:val="en-US"/>
-              </w:rPr>
-              <w:t>&lt;</w:t>
-            </w:r>
-            <w:proofErr w:type="spellStart"/>
-            <w:r>
-              <w:rPr>
-                <w:rFonts w:ascii="Courier New" w:hAnsi="Courier New" w:cs="Courier New"/>
-                <w:color w:val="000000"/>
-                <w:sz w:val="22"/>
-                <w:szCs w:val="22"/>
-                <w:lang w:val="en-US"/>
-              </w:rPr>
-              <w:t>MedicalStaff</w:t>
-            </w:r>
-            <w:proofErr w:type="spellEnd"/>
-            <w:r>
-              <w:rPr>
-                <w:rFonts w:ascii="Courier New" w:hAnsi="Courier New" w:cs="Courier New"/>
-                <w:color w:val="000000"/>
-                <w:sz w:val="22"/>
-                <w:szCs w:val="22"/>
-                <w:lang w:val="en-US"/>
-              </w:rPr>
-              <w:t>&gt;();</w:t>
+              <w:t xml:space="preserve"> ArrayList&lt;MedicalStaff&gt;();</w:t>
             </w:r>
           </w:p>
         </w:tc>
@@ -2177,29 +1711,7 @@
                 <w:szCs w:val="22"/>
                 <w:lang w:val="en-US"/>
               </w:rPr>
-              <w:t xml:space="preserve"> </w:t>
-            </w:r>
-            <w:proofErr w:type="spellStart"/>
-            <w:r>
-              <w:rPr>
-                <w:rFonts w:ascii="Courier New" w:hAnsi="Courier New" w:cs="Courier New"/>
-                <w:color w:val="000000"/>
-                <w:sz w:val="22"/>
-                <w:szCs w:val="22"/>
-                <w:lang w:val="en-US"/>
-              </w:rPr>
-              <w:t>ArrayList</w:t>
-            </w:r>
-            <w:proofErr w:type="spellEnd"/>
-            <w:r>
-              <w:rPr>
-                <w:rFonts w:ascii="Courier New" w:hAnsi="Courier New" w:cs="Courier New"/>
-                <w:color w:val="000000"/>
-                <w:sz w:val="22"/>
-                <w:szCs w:val="22"/>
-                <w:lang w:val="en-US"/>
-              </w:rPr>
-              <w:t>&lt;Doctor&gt;();</w:t>
+              <w:t xml:space="preserve"> ArrayList&lt;Doctor&gt;();</w:t>
             </w:r>
           </w:p>
         </w:tc>
@@ -2305,29 +1817,7 @@
                 <w:szCs w:val="22"/>
                 <w:lang w:val="en-US"/>
               </w:rPr>
-              <w:t xml:space="preserve"> </w:t>
-            </w:r>
-            <w:proofErr w:type="spellStart"/>
-            <w:r>
-              <w:rPr>
-                <w:rFonts w:ascii="Courier New" w:hAnsi="Courier New" w:cs="Courier New"/>
-                <w:color w:val="000000"/>
-                <w:sz w:val="22"/>
-                <w:szCs w:val="22"/>
-                <w:lang w:val="en-US"/>
-              </w:rPr>
-              <w:t>ArrayList</w:t>
-            </w:r>
-            <w:proofErr w:type="spellEnd"/>
-            <w:r>
-              <w:rPr>
-                <w:rFonts w:ascii="Courier New" w:hAnsi="Courier New" w:cs="Courier New"/>
-                <w:color w:val="000000"/>
-                <w:sz w:val="22"/>
-                <w:szCs w:val="22"/>
-                <w:lang w:val="en-US"/>
-              </w:rPr>
-              <w:t>&lt;Object&gt;();</w:t>
+              <w:t xml:space="preserve"> ArrayList&lt;Object&gt;();</w:t>
             </w:r>
           </w:p>
         </w:tc>
@@ -2629,7 +2119,36 @@
                 <w:sz w:val="24"/>
                 <w:szCs w:val="24"/>
               </w:rPr>
-              <w:t>Хранение любых множеств, например, вариантов выбора, всех возможных ошибок, типовых фраз.</w:t>
+              <w:t>Хранение любых множеств, например, вариантов выбора, всех возможных ошибок, типовых фраз</w:t>
+            </w:r>
+            <w:r>
+              <w:rPr>
+                <w:sz w:val="24"/>
+                <w:szCs w:val="24"/>
+              </w:rPr>
+              <w:t xml:space="preserve">, названий стран, дней недели (лучше в виде </w:t>
+            </w:r>
+            <w:r>
+              <w:rPr>
+                <w:sz w:val="24"/>
+                <w:szCs w:val="24"/>
+                <w:lang w:val="en-US"/>
+              </w:rPr>
+              <w:t>Enum</w:t>
+            </w:r>
+            <w:r>
+              <w:rPr>
+                <w:sz w:val="24"/>
+                <w:szCs w:val="24"/>
+              </w:rPr>
+              <w:t>)</w:t>
+            </w:r>
+            <w:r>
+              <w:rPr>
+                <w:sz w:val="24"/>
+                <w:szCs w:val="24"/>
+              </w:rPr>
+              <w:t>.</w:t>
             </w:r>
           </w:p>
         </w:tc>
@@ -2691,6 +2210,35 @@
               <w:lastRenderedPageBreak/>
               <w:t>позволяет обращаться к элементу по индексу.</w:t>
             </w:r>
+            <w:r>
+              <w:rPr>
+                <w:sz w:val="24"/>
+                <w:szCs w:val="24"/>
+              </w:rPr>
+              <w:t xml:space="preserve"> В основе имеет массив, но в отличии от массива размер </w:t>
+            </w:r>
+            <w:r>
+              <w:rPr>
+                <w:sz w:val="24"/>
+                <w:szCs w:val="24"/>
+                <w:lang w:val="en-US"/>
+              </w:rPr>
+              <w:t>List</w:t>
+            </w:r>
+            <w:r>
+              <w:rPr>
+                <w:sz w:val="24"/>
+                <w:szCs w:val="24"/>
+              </w:rPr>
+              <w:t>’</w:t>
+            </w:r>
+            <w:r>
+              <w:rPr>
+                <w:sz w:val="24"/>
+                <w:szCs w:val="24"/>
+              </w:rPr>
+              <w:t>а можно менять.</w:t>
+            </w:r>
           </w:p>
         </w:tc>
         <w:tc>
@@ -2711,7 +2259,21 @@
                 <w:szCs w:val="24"/>
               </w:rPr>
               <w:lastRenderedPageBreak/>
-              <w:t xml:space="preserve">Номерованные наборы элементов, </w:t>
+              <w:t>Н</w:t>
+            </w:r>
+            <w:r>
+              <w:rPr>
+                <w:sz w:val="24"/>
+                <w:szCs w:val="24"/>
+              </w:rPr>
+              <w:t>у</w:t>
+            </w:r>
+            <w:r>
+              <w:rPr>
+                <w:sz w:val="24"/>
+                <w:szCs w:val="24"/>
+              </w:rPr>
+              <w:t xml:space="preserve">мерованные наборы элементов, </w:t>
             </w:r>
             <w:r>
               <w:rPr>
@@ -2721,8 +2283,13 @@
               <w:lastRenderedPageBreak/>
               <w:t xml:space="preserve">такие как </w:t>
             </w:r>
-            <w:bookmarkStart w:id="0" w:name="_GoBack"/>
-            <w:bookmarkEnd w:id="0"/>
+            <w:r>
+              <w:rPr>
+                <w:sz w:val="24"/>
+                <w:szCs w:val="24"/>
+              </w:rPr>
+              <w:t>участники мероприятия, полученные программой пакеты данных.</w:t>
+            </w:r>
           </w:p>
         </w:tc>
       </w:tr>
@@ -2762,6 +2329,29 @@
                 <w:szCs w:val="24"/>
               </w:rPr>
             </w:pPr>
+            <w:r>
+              <w:rPr>
+                <w:sz w:val="24"/>
+                <w:szCs w:val="24"/>
+              </w:rPr>
+              <w:t>Очередь позволяет хранить элементы для последующей их обработки в определенном порядке.</w:t>
+            </w:r>
+          </w:p>
+          <w:p>
+            <w:pPr>
+              <w:spacing w:line="240" w:lineRule="auto"/>
+              <w:rPr>
+                <w:sz w:val="24"/>
+                <w:szCs w:val="24"/>
+              </w:rPr>
+            </w:pPr>
+            <w:r>
+              <w:rPr>
+                <w:sz w:val="24"/>
+                <w:szCs w:val="24"/>
+              </w:rPr>
+              <w:t>Поддерживает разную реализацию методов вставки, удаления и проверки элементов.</w:t>
+            </w:r>
           </w:p>
         </w:tc>
         <w:tc>
@@ -2776,6 +2366,13 @@
                 <w:szCs w:val="24"/>
               </w:rPr>
             </w:pPr>
+            <w:r>
+              <w:rPr>
+                <w:sz w:val="24"/>
+                <w:szCs w:val="24"/>
+              </w:rPr>
+              <w:t>Очередь пакетов данных, буферизация.</w:t>
+            </w:r>
           </w:p>
         </w:tc>
       </w:tr>
@@ -2814,6 +2411,13 @@
                 <w:szCs w:val="24"/>
               </w:rPr>
             </w:pPr>
+            <w:r>
+              <w:rPr>
+                <w:sz w:val="24"/>
+                <w:szCs w:val="24"/>
+              </w:rPr>
+              <w:t xml:space="preserve">Содержит пары «ключ» - «значение», ключи уникальны. </w:t>
+            </w:r>
           </w:p>
         </w:tc>
         <w:tc>
@@ -2828,6 +2432,30 @@
                 <w:szCs w:val="24"/>
               </w:rPr>
             </w:pPr>
+            <w:r>
+              <w:rPr>
+                <w:sz w:val="24"/>
+                <w:szCs w:val="24"/>
+                <w:lang w:val="en-US"/>
+              </w:rPr>
+              <w:t>properties</w:t>
+            </w:r>
+            <w:r>
+              <w:rPr>
+                <w:sz w:val="24"/>
+                <w:szCs w:val="24"/>
+              </w:rPr>
+              <w:t xml:space="preserve"> </w:t>
+            </w:r>
+            <w:r>
+              <w:rPr>
+                <w:sz w:val="24"/>
+                <w:szCs w:val="24"/>
+              </w:rPr>
+              <w:t>файлы, хранение пар «работник» - «характеристики»</w:t>
+            </w:r>
+            <w:bookmarkStart w:id="0" w:name="_GoBack"/>
+            <w:bookmarkEnd w:id="0"/>
           </w:p>
         </w:tc>
       </w:tr>
@@ -3039,7 +2667,7 @@
               <w:noProof/>
               <w:sz w:val="16"/>
             </w:rPr>
-            <w:t>2014</w:t>
+            <w:t>2017</w:t>
           </w:r>
           <w:r>
             <w:rPr>
@@ -3265,7 +2893,7 @@
               <w:noProof/>
               <w:sz w:val="16"/>
             </w:rPr>
-            <w:t>2014</w:t>
+            <w:t>2017</w:t>
           </w:r>
           <w:r>
             <w:rPr>
@@ -3409,44 +3037,57 @@
             </w:rPr>
             <w:t xml:space="preserve"> </w:t>
           </w:r>
-          <w:fldSimple w:instr=" TITLE  \* MERGEFORMAT ">
-            <w:r>
-              <w:rPr>
-                <w:bCs/>
-              </w:rPr>
-              <w:t>JAVA</w:t>
-            </w:r>
-            <w:r>
-              <w:rPr>
-                <w:bCs/>
-              </w:rPr>
-              <w:t>.</w:t>
-            </w:r>
-            <w:r>
-              <w:rPr>
-                <w:bCs/>
-              </w:rPr>
-              <w:t>SE</w:t>
-            </w:r>
-            <w:r>
-              <w:rPr>
-                <w:bCs/>
-              </w:rPr>
-              <w:t>.0</w:t>
-            </w:r>
-            <w:r>
-              <w:rPr>
-                <w:bCs/>
-              </w:rPr>
-              <w:t>6</w:t>
-            </w:r>
-            <w:r>
-              <w:rPr>
-                <w:bCs/>
-              </w:rPr>
-              <w:t xml:space="preserve"> </w:t>
-            </w:r>
-          </w:fldSimple>
+          <w:r>
+            <w:fldChar w:fldCharType="begin"/>
+          </w:r>
+          <w:r>
+            <w:instrText xml:space="preserve"> TITLE  \* MERGEFORMAT </w:instrText>
+          </w:r>
+          <w:r>
+            <w:fldChar w:fldCharType="separate"/>
+          </w:r>
+          <w:r>
+            <w:rPr>
+              <w:bCs/>
+            </w:rPr>
+            <w:t>JAVA</w:t>
+          </w:r>
+          <w:r>
+            <w:rPr>
+              <w:bCs/>
+            </w:rPr>
+            <w:t>.</w:t>
+          </w:r>
+          <w:r>
+            <w:rPr>
+              <w:bCs/>
+            </w:rPr>
+            <w:t>SE</w:t>
+          </w:r>
+          <w:r>
+            <w:rPr>
+              <w:bCs/>
+            </w:rPr>
+            <w:t>.0</w:t>
+          </w:r>
+          <w:r>
+            <w:rPr>
+              <w:bCs/>
+            </w:rPr>
+            <w:t>6</w:t>
+          </w:r>
+          <w:r>
+            <w:rPr>
+              <w:bCs/>
+            </w:rPr>
+            <w:t xml:space="preserve"> </w:t>
+          </w:r>
+          <w:r>
+            <w:rPr>
+              <w:bCs/>
+            </w:rPr>
+            <w:fldChar w:fldCharType="end"/>
+          </w:r>
           <w:r>
             <w:t>Generic and Collections</w:t>
           </w:r>
@@ -3468,27 +3109,14 @@
               <w:b/>
             </w:rPr>
           </w:pPr>
-          <w:r>
-            <w:fldChar w:fldCharType="begin"/>
-          </w:r>
-          <w:r>
-            <w:instrText xml:space="preserve"> DOCPROPERTY  Classification  \* MERGEFORMAT </w:instrText>
-          </w:r>
-          <w:r>
-            <w:fldChar w:fldCharType="separate"/>
-          </w:r>
-          <w:r>
-            <w:rPr>
-              <w:b/>
-            </w:rPr>
-            <w:t>Confidential</w:t>
-          </w:r>
-          <w:r>
-            <w:rPr>
-              <w:b/>
-            </w:rPr>
-            <w:fldChar w:fldCharType="end"/>
-          </w:r>
+          <w:fldSimple w:instr=" DOCPROPERTY  Classification  \* MERGEFORMAT ">
+            <w:r>
+              <w:rPr>
+                <w:b/>
+              </w:rPr>
+              <w:t>Confidential</w:t>
+            </w:r>
+          </w:fldSimple>
         </w:p>
       </w:tc>
     </w:tr>
@@ -3600,7 +3228,7 @@
               <w:sz w:val="16"/>
               <w:szCs w:val="16"/>
             </w:rPr>
-            <w:t>12-Nov-2014 12:18</w:t>
+            <w:t>01-Aug-2017 16:35</w:t>
           </w:r>
           <w:r>
             <w:rPr>
@@ -3671,36 +3299,26 @@
             </w:rPr>
             <w:t xml:space="preserve"> </w:t>
           </w:r>
-          <w:r>
-            <w:fldChar w:fldCharType="begin"/>
-          </w:r>
-          <w:r>
-            <w:instrText xml:space="preserve"> TITLE  \* MERGEFORMAT </w:instrText>
-          </w:r>
-          <w:r>
-            <w:fldChar w:fldCharType="separate"/>
-          </w:r>
-          <w:r>
-            <w:t>JAVA</w:t>
-          </w:r>
-          <w:r>
-            <w:t>.</w:t>
-          </w:r>
-          <w:r>
-            <w:t>SE</w:t>
-          </w:r>
-          <w:r>
-            <w:t>.</w:t>
-          </w:r>
-          <w:r>
-            <w:t xml:space="preserve">01 </w:t>
-          </w:r>
-          <w:r>
-            <w:t>Java Fundamentals</w:t>
-          </w:r>
-          <w:r>
-            <w:fldChar w:fldCharType="end"/>
-          </w:r>
+          <w:fldSimple w:instr=" TITLE  \* MERGEFORMAT ">
+            <w:r>
+              <w:t>JAVA</w:t>
+            </w:r>
+            <w:r>
+              <w:t>.</w:t>
+            </w:r>
+            <w:r>
+              <w:t>SE</w:t>
+            </w:r>
+            <w:r>
+              <w:t>.</w:t>
+            </w:r>
+            <w:r>
+              <w:t xml:space="preserve">01 </w:t>
+            </w:r>
+            <w:r>
+              <w:t>Java Fundamentals</w:t>
+            </w:r>
+          </w:fldSimple>
         </w:p>
       </w:tc>
       <w:tc>
@@ -3719,27 +3337,14 @@
               <w:b/>
             </w:rPr>
           </w:pPr>
-          <w:r>
-            <w:fldChar w:fldCharType="begin"/>
-          </w:r>
-          <w:r>
-            <w:instrText xml:space="preserve"> DOCPROPERTY  Classification  \* MERGEFORMAT </w:instrText>
-          </w:r>
-          <w:r>
-            <w:fldChar w:fldCharType="separate"/>
-          </w:r>
-          <w:r>
-            <w:rPr>
-              <w:b/>
-            </w:rPr>
-            <w:t>Confidential</w:t>
-          </w:r>
-          <w:r>
-            <w:rPr>
-              <w:b/>
-            </w:rPr>
-            <w:fldChar w:fldCharType="end"/>
-          </w:r>
+          <w:fldSimple w:instr=" DOCPROPERTY  Classification  \* MERGEFORMAT ">
+            <w:r>
+              <w:rPr>
+                <w:b/>
+              </w:rPr>
+              <w:t>Confidential</w:t>
+            </w:r>
+          </w:fldSimple>
         </w:p>
       </w:tc>
     </w:tr>
@@ -3843,7 +3448,7 @@
               <w:sz w:val="16"/>
               <w:szCs w:val="16"/>
             </w:rPr>
-            <w:t>12-Nov-2014 12:18</w:t>
+            <w:t>01-Aug-2017 16:35</w:t>
           </w:r>
           <w:r>
             <w:rPr>
@@ -9532,7 +9137,7 @@
 </file>
 
 <file path=customXml/itemProps1.xml><?xml version="1.0" encoding="utf-8"?>
-<ds:datastoreItem xmlns:ds="http://schemas.openxmlformats.org/officeDocument/2006/customXml" ds:itemID="{32398019-3ED1-4AA1-A950-61D90D4112F7}">
+<ds:datastoreItem xmlns:ds="http://schemas.openxmlformats.org/officeDocument/2006/customXml" ds:itemID="{2D3C4F6D-BA1E-4CBB-8975-87E3B7880E72}">
   <ds:schemaRefs>
     <ds:schemaRef ds:uri="http://schemas.openxmlformats.org/officeDocument/2006/bibliography"/>
   </ds:schemaRefs>

</xml_diff>

<commit_message>
javase06.t03-04 - added as Word document, edited2
</commit_message>
<xml_diff>
--- a/javase06/src/main/java/javase06/t03-04/JF06 - 3 - t03, t04 solution.docx
+++ b/javase06/src/main/java/javase06/t03-04/JF06 - 3 - t03, t04 solution.docx
@@ -98,6 +98,7 @@
           <w:szCs w:val="24"/>
         </w:rPr>
       </w:pPr>
+      <w:proofErr w:type="gramStart"/>
       <w:r>
         <w:rPr>
           <w:rFonts w:ascii="Courier New" w:hAnsi="Courier New" w:cs="Courier New"/>
@@ -109,6 +110,7 @@
         </w:rPr>
         <w:t>class</w:t>
       </w:r>
+      <w:proofErr w:type="gramEnd"/>
       <w:r>
         <w:rPr>
           <w:rFonts w:ascii="Courier New" w:hAnsi="Courier New" w:cs="Courier New"/>
@@ -118,6 +120,7 @@
         </w:rPr>
         <w:t xml:space="preserve"> </w:t>
       </w:r>
+      <w:proofErr w:type="spellStart"/>
       <w:r>
         <w:rPr>
           <w:rFonts w:ascii="Courier New" w:hAnsi="Courier New" w:cs="Courier New"/>
@@ -127,6 +130,7 @@
         </w:rPr>
         <w:t>MedicalStaff</w:t>
       </w:r>
+      <w:proofErr w:type="spellEnd"/>
       <w:r>
         <w:rPr>
           <w:rFonts w:ascii="Courier New" w:hAnsi="Courier New" w:cs="Courier New"/>
@@ -150,6 +154,7 @@
           <w:szCs w:val="24"/>
         </w:rPr>
       </w:pPr>
+      <w:proofErr w:type="gramStart"/>
       <w:r>
         <w:rPr>
           <w:rFonts w:ascii="Courier New" w:hAnsi="Courier New" w:cs="Courier New"/>
@@ -161,6 +166,7 @@
         </w:rPr>
         <w:t>class</w:t>
       </w:r>
+      <w:proofErr w:type="gramEnd"/>
       <w:r>
         <w:rPr>
           <w:rFonts w:ascii="Courier New" w:hAnsi="Courier New" w:cs="Courier New"/>
@@ -208,6 +214,7 @@
         </w:rPr>
         <w:t xml:space="preserve"> </w:t>
       </w:r>
+      <w:proofErr w:type="spellStart"/>
       <w:r>
         <w:rPr>
           <w:rFonts w:ascii="Courier New" w:hAnsi="Courier New" w:cs="Courier New"/>
@@ -217,6 +224,7 @@
         </w:rPr>
         <w:t>MedicalStaff</w:t>
       </w:r>
+      <w:proofErr w:type="spellEnd"/>
       <w:r>
         <w:rPr>
           <w:rFonts w:ascii="Courier New" w:hAnsi="Courier New" w:cs="Courier New"/>
@@ -240,6 +248,7 @@
           <w:szCs w:val="24"/>
         </w:rPr>
       </w:pPr>
+      <w:proofErr w:type="gramStart"/>
       <w:r>
         <w:rPr>
           <w:rFonts w:ascii="Courier New" w:hAnsi="Courier New" w:cs="Courier New"/>
@@ -251,6 +260,7 @@
         </w:rPr>
         <w:t>class</w:t>
       </w:r>
+      <w:proofErr w:type="gramEnd"/>
       <w:r>
         <w:rPr>
           <w:rFonts w:ascii="Courier New" w:hAnsi="Courier New" w:cs="Courier New"/>
@@ -287,7 +297,27 @@
           <w:sz w:val="24"/>
           <w:szCs w:val="24"/>
         </w:rPr>
-        <w:t xml:space="preserve"> MedicalStaff{}</w:t>
+        <w:t xml:space="preserve"> </w:t>
+      </w:r>
+      <w:proofErr w:type="spellStart"/>
+      <w:r>
+        <w:rPr>
+          <w:rFonts w:ascii="Courier New" w:hAnsi="Courier New" w:cs="Courier New"/>
+          <w:color w:val="000000"/>
+          <w:sz w:val="24"/>
+          <w:szCs w:val="24"/>
+        </w:rPr>
+        <w:t>MedicalStaff</w:t>
+      </w:r>
+      <w:proofErr w:type="spellEnd"/>
+      <w:r>
+        <w:rPr>
+          <w:rFonts w:ascii="Courier New" w:hAnsi="Courier New" w:cs="Courier New"/>
+          <w:color w:val="000000"/>
+          <w:sz w:val="24"/>
+          <w:szCs w:val="24"/>
+        </w:rPr>
+        <w:t>{}</w:t>
       </w:r>
     </w:p>
     <w:p>
@@ -304,6 +334,7 @@
           <w:szCs w:val="24"/>
         </w:rPr>
       </w:pPr>
+      <w:proofErr w:type="gramStart"/>
       <w:r>
         <w:rPr>
           <w:rFonts w:ascii="Courier New" w:hAnsi="Courier New" w:cs="Courier New"/>
@@ -315,6 +346,7 @@
         </w:rPr>
         <w:t>class</w:t>
       </w:r>
+      <w:proofErr w:type="gramEnd"/>
       <w:r>
         <w:rPr>
           <w:rFonts w:ascii="Courier New" w:hAnsi="Courier New" w:cs="Courier New"/>
@@ -322,7 +354,27 @@
           <w:sz w:val="24"/>
           <w:szCs w:val="24"/>
         </w:rPr>
-        <w:t xml:space="preserve"> HeadDoctor </w:t>
+        <w:t xml:space="preserve"> </w:t>
+      </w:r>
+      <w:proofErr w:type="spellStart"/>
+      <w:r>
+        <w:rPr>
+          <w:rFonts w:ascii="Courier New" w:hAnsi="Courier New" w:cs="Courier New"/>
+          <w:color w:val="000000"/>
+          <w:sz w:val="24"/>
+          <w:szCs w:val="24"/>
+        </w:rPr>
+        <w:t>HeadDoctor</w:t>
+      </w:r>
+      <w:proofErr w:type="spellEnd"/>
+      <w:r>
+        <w:rPr>
+          <w:rFonts w:ascii="Courier New" w:hAnsi="Courier New" w:cs="Courier New"/>
+          <w:color w:val="000000"/>
+          <w:sz w:val="24"/>
+          <w:szCs w:val="24"/>
+        </w:rPr>
+        <w:t xml:space="preserve"> </w:t>
       </w:r>
       <w:r>
         <w:rPr>
@@ -442,6 +494,7 @@
                 <w:color w:val="000000"/>
               </w:rPr>
             </w:pPr>
+            <w:proofErr w:type="spellStart"/>
             <w:r>
               <w:rPr>
                 <w:rFonts w:ascii="Consolas" w:hAnsi="Consolas" w:cs="Consolas"/>
@@ -449,6 +502,7 @@
               </w:rPr>
               <w:t>correct</w:t>
             </w:r>
+            <w:proofErr w:type="spellEnd"/>
           </w:p>
         </w:tc>
         <w:tc>
@@ -463,13 +517,31 @@
                 <w:color w:val="000000"/>
               </w:rPr>
             </w:pPr>
+            <w:proofErr w:type="spellStart"/>
             <w:r>
               <w:rPr>
                 <w:rFonts w:ascii="Consolas" w:hAnsi="Consolas" w:cs="Consolas"/>
                 <w:color w:val="000000"/>
               </w:rPr>
-              <w:t>not correct</w:t>
-            </w:r>
+              <w:t>not</w:t>
+            </w:r>
+            <w:proofErr w:type="spellEnd"/>
+            <w:r>
+              <w:rPr>
+                <w:rFonts w:ascii="Consolas" w:hAnsi="Consolas" w:cs="Consolas"/>
+                <w:color w:val="000000"/>
+              </w:rPr>
+              <w:t xml:space="preserve"> </w:t>
+            </w:r>
+            <w:proofErr w:type="spellStart"/>
+            <w:r>
+              <w:rPr>
+                <w:rFonts w:ascii="Consolas" w:hAnsi="Consolas" w:cs="Consolas"/>
+                <w:color w:val="000000"/>
+              </w:rPr>
+              <w:t>correct</w:t>
+            </w:r>
+            <w:proofErr w:type="spellEnd"/>
           </w:p>
         </w:tc>
       </w:tr>
@@ -491,15 +563,27 @@
                 <w:szCs w:val="22"/>
               </w:rPr>
             </w:pPr>
-            <w:r>
-              <w:rPr>
-                <w:rFonts w:ascii="Courier New" w:hAnsi="Courier New" w:cs="Courier New"/>
-                <w:color w:val="000000"/>
-                <w:sz w:val="22"/>
-                <w:szCs w:val="22"/>
-              </w:rPr>
-              <w:t xml:space="preserve">Doctor doctor1 = </w:t>
-            </w:r>
+            <w:proofErr w:type="spellStart"/>
+            <w:r>
+              <w:rPr>
+                <w:rFonts w:ascii="Courier New" w:hAnsi="Courier New" w:cs="Courier New"/>
+                <w:color w:val="000000"/>
+                <w:sz w:val="22"/>
+                <w:szCs w:val="22"/>
+              </w:rPr>
+              <w:t>Doctor</w:t>
+            </w:r>
+            <w:proofErr w:type="spellEnd"/>
+            <w:r>
+              <w:rPr>
+                <w:rFonts w:ascii="Courier New" w:hAnsi="Courier New" w:cs="Courier New"/>
+                <w:color w:val="000000"/>
+                <w:sz w:val="22"/>
+                <w:szCs w:val="22"/>
+              </w:rPr>
+              <w:t xml:space="preserve"> doctor1 = </w:t>
+            </w:r>
+            <w:proofErr w:type="spellStart"/>
             <w:r>
               <w:rPr>
                 <w:rFonts w:ascii="Courier New" w:hAnsi="Courier New" w:cs="Courier New"/>
@@ -511,14 +595,35 @@
               </w:rPr>
               <w:t>new</w:t>
             </w:r>
-            <w:r>
-              <w:rPr>
-                <w:rFonts w:ascii="Courier New" w:hAnsi="Courier New" w:cs="Courier New"/>
-                <w:color w:val="000000"/>
-                <w:sz w:val="22"/>
-                <w:szCs w:val="22"/>
-              </w:rPr>
-              <w:t xml:space="preserve"> Doctor();</w:t>
+            <w:proofErr w:type="spellEnd"/>
+            <w:r>
+              <w:rPr>
+                <w:rFonts w:ascii="Courier New" w:hAnsi="Courier New" w:cs="Courier New"/>
+                <w:color w:val="000000"/>
+                <w:sz w:val="22"/>
+                <w:szCs w:val="22"/>
+              </w:rPr>
+              <w:t xml:space="preserve"> </w:t>
+            </w:r>
+            <w:proofErr w:type="spellStart"/>
+            <w:r>
+              <w:rPr>
+                <w:rFonts w:ascii="Courier New" w:hAnsi="Courier New" w:cs="Courier New"/>
+                <w:color w:val="000000"/>
+                <w:sz w:val="22"/>
+                <w:szCs w:val="22"/>
+              </w:rPr>
+              <w:t>Doctor</w:t>
+            </w:r>
+            <w:proofErr w:type="spellEnd"/>
+            <w:r>
+              <w:rPr>
+                <w:rFonts w:ascii="Courier New" w:hAnsi="Courier New" w:cs="Courier New"/>
+                <w:color w:val="000000"/>
+                <w:sz w:val="22"/>
+                <w:szCs w:val="22"/>
+              </w:rPr>
+              <w:t>();</w:t>
             </w:r>
           </w:p>
         </w:tc>
@@ -535,6 +640,7 @@
                 <w:color w:val="000000"/>
                 <w:sz w:val="24"/>
                 <w:szCs w:val="24"/>
+                <w:lang w:val="en-US"/>
               </w:rPr>
             </w:pPr>
             <w:r>
@@ -543,8 +649,9 @@
                 <w:color w:val="000000"/>
                 <w:sz w:val="24"/>
                 <w:szCs w:val="24"/>
-              </w:rPr>
-              <w:sym w:font="Symbol" w:char="F07F"/>
+                <w:lang w:val="en-US"/>
+              </w:rPr>
+              <w:t>V</w:t>
             </w:r>
           </w:p>
         </w:tc>
@@ -591,17 +698,30 @@
                 <w:color w:val="000000"/>
                 <w:sz w:val="22"/>
                 <w:szCs w:val="22"/>
+                <w:lang w:val="en-US"/>
               </w:rPr>
             </w:pPr>
-            <w:r>
-              <w:rPr>
-                <w:rFonts w:ascii="Courier New" w:hAnsi="Courier New" w:cs="Courier New"/>
-                <w:color w:val="000000"/>
-                <w:sz w:val="22"/>
-                <w:szCs w:val="22"/>
-              </w:rPr>
-              <w:t xml:space="preserve">Doctor doctor2 = </w:t>
-            </w:r>
+            <w:proofErr w:type="spellStart"/>
+            <w:r>
+              <w:rPr>
+                <w:rFonts w:ascii="Courier New" w:hAnsi="Courier New" w:cs="Courier New"/>
+                <w:color w:val="000000"/>
+                <w:sz w:val="22"/>
+                <w:szCs w:val="22"/>
+              </w:rPr>
+              <w:t>Doctor</w:t>
+            </w:r>
+            <w:proofErr w:type="spellEnd"/>
+            <w:r>
+              <w:rPr>
+                <w:rFonts w:ascii="Courier New" w:hAnsi="Courier New" w:cs="Courier New"/>
+                <w:color w:val="000000"/>
+                <w:sz w:val="22"/>
+                <w:szCs w:val="22"/>
+              </w:rPr>
+              <w:t xml:space="preserve"> doctor2 = </w:t>
+            </w:r>
+            <w:proofErr w:type="spellStart"/>
             <w:r>
               <w:rPr>
                 <w:rFonts w:ascii="Courier New" w:hAnsi="Courier New" w:cs="Courier New"/>
@@ -613,14 +733,64 @@
               </w:rPr>
               <w:t>new</w:t>
             </w:r>
-            <w:r>
-              <w:rPr>
-                <w:rFonts w:ascii="Courier New" w:hAnsi="Courier New" w:cs="Courier New"/>
-                <w:color w:val="000000"/>
-                <w:sz w:val="22"/>
-                <w:szCs w:val="22"/>
-              </w:rPr>
-              <w:t xml:space="preserve"> MedicalStaff();</w:t>
+            <w:proofErr w:type="spellEnd"/>
+            <w:r>
+              <w:rPr>
+                <w:rFonts w:ascii="Courier New" w:hAnsi="Courier New" w:cs="Courier New"/>
+                <w:color w:val="000000"/>
+                <w:sz w:val="22"/>
+                <w:szCs w:val="22"/>
+              </w:rPr>
+              <w:t xml:space="preserve"> </w:t>
+            </w:r>
+            <w:proofErr w:type="spellStart"/>
+            <w:r>
+              <w:rPr>
+                <w:rFonts w:ascii="Courier New" w:hAnsi="Courier New" w:cs="Courier New"/>
+                <w:color w:val="000000"/>
+                <w:sz w:val="22"/>
+                <w:szCs w:val="22"/>
+              </w:rPr>
+              <w:t>MedicalStaff</w:t>
+            </w:r>
+            <w:proofErr w:type="spellEnd"/>
+            <w:r>
+              <w:rPr>
+                <w:rFonts w:ascii="Courier New" w:hAnsi="Courier New" w:cs="Courier New"/>
+                <w:color w:val="000000"/>
+                <w:sz w:val="22"/>
+                <w:szCs w:val="22"/>
+              </w:rPr>
+              <w:t>();</w:t>
+            </w:r>
+          </w:p>
+          <w:p>
+            <w:pPr>
+              <w:spacing w:before="60" w:after="60"/>
+              <w:rPr>
+                <w:rFonts w:ascii="Courier New" w:hAnsi="Courier New" w:cs="Courier New"/>
+                <w:color w:val="000000"/>
+                <w:sz w:val="22"/>
+                <w:szCs w:val="22"/>
+              </w:rPr>
+            </w:pPr>
+            <w:r>
+              <w:rPr>
+                <w:rFonts w:ascii="Courier New" w:hAnsi="Courier New" w:cs="Courier New"/>
+                <w:color w:val="000000"/>
+                <w:sz w:val="22"/>
+                <w:szCs w:val="22"/>
+              </w:rPr>
+              <w:t xml:space="preserve">- </w:t>
+            </w:r>
+            <w:r>
+              <w:rPr>
+                <w:rFonts w:ascii="Courier New" w:hAnsi="Courier New" w:cs="Courier New"/>
+                <w:color w:val="000000"/>
+                <w:sz w:val="22"/>
+                <w:szCs w:val="22"/>
+              </w:rPr>
+              <w:t>экземпляр предка не может иметь тип потомка</w:t>
             </w:r>
           </w:p>
         </w:tc>
@@ -663,6 +833,7 @@
                 <w:color w:val="000000"/>
                 <w:sz w:val="24"/>
                 <w:szCs w:val="24"/>
+                <w:lang w:val="en-US"/>
               </w:rPr>
             </w:pPr>
             <w:r>
@@ -671,8 +842,9 @@
                 <w:color w:val="000000"/>
                 <w:sz w:val="24"/>
                 <w:szCs w:val="24"/>
-              </w:rPr>
-              <w:sym w:font="Symbol" w:char="F07F"/>
+                <w:lang w:val="en-US"/>
+              </w:rPr>
+              <w:t>V</w:t>
             </w:r>
           </w:p>
         </w:tc>
@@ -695,15 +867,27 @@
                 <w:szCs w:val="22"/>
               </w:rPr>
             </w:pPr>
-            <w:r>
-              <w:rPr>
-                <w:rFonts w:ascii="Courier New" w:hAnsi="Courier New" w:cs="Courier New"/>
-                <w:color w:val="000000"/>
-                <w:sz w:val="22"/>
-                <w:szCs w:val="22"/>
-              </w:rPr>
-              <w:t xml:space="preserve">Doctor doctor3 = </w:t>
-            </w:r>
+            <w:proofErr w:type="spellStart"/>
+            <w:r>
+              <w:rPr>
+                <w:rFonts w:ascii="Courier New" w:hAnsi="Courier New" w:cs="Courier New"/>
+                <w:color w:val="000000"/>
+                <w:sz w:val="22"/>
+                <w:szCs w:val="22"/>
+              </w:rPr>
+              <w:t>Doctor</w:t>
+            </w:r>
+            <w:proofErr w:type="spellEnd"/>
+            <w:r>
+              <w:rPr>
+                <w:rFonts w:ascii="Courier New" w:hAnsi="Courier New" w:cs="Courier New"/>
+                <w:color w:val="000000"/>
+                <w:sz w:val="22"/>
+                <w:szCs w:val="22"/>
+              </w:rPr>
+              <w:t xml:space="preserve"> doctor3 = </w:t>
+            </w:r>
+            <w:proofErr w:type="spellStart"/>
             <w:r>
               <w:rPr>
                 <w:rFonts w:ascii="Courier New" w:hAnsi="Courier New" w:cs="Courier New"/>
@@ -715,14 +899,35 @@
               </w:rPr>
               <w:t>new</w:t>
             </w:r>
-            <w:r>
-              <w:rPr>
-                <w:rFonts w:ascii="Courier New" w:hAnsi="Courier New" w:cs="Courier New"/>
-                <w:color w:val="000000"/>
-                <w:sz w:val="22"/>
-                <w:szCs w:val="22"/>
-              </w:rPr>
-              <w:t xml:space="preserve"> HeadDoctor();</w:t>
+            <w:proofErr w:type="spellEnd"/>
+            <w:r>
+              <w:rPr>
+                <w:rFonts w:ascii="Courier New" w:hAnsi="Courier New" w:cs="Courier New"/>
+                <w:color w:val="000000"/>
+                <w:sz w:val="22"/>
+                <w:szCs w:val="22"/>
+              </w:rPr>
+              <w:t xml:space="preserve"> </w:t>
+            </w:r>
+            <w:proofErr w:type="spellStart"/>
+            <w:r>
+              <w:rPr>
+                <w:rFonts w:ascii="Courier New" w:hAnsi="Courier New" w:cs="Courier New"/>
+                <w:color w:val="000000"/>
+                <w:sz w:val="22"/>
+                <w:szCs w:val="22"/>
+              </w:rPr>
+              <w:t>HeadDoctor</w:t>
+            </w:r>
+            <w:proofErr w:type="spellEnd"/>
+            <w:r>
+              <w:rPr>
+                <w:rFonts w:ascii="Courier New" w:hAnsi="Courier New" w:cs="Courier New"/>
+                <w:color w:val="000000"/>
+                <w:sz w:val="22"/>
+                <w:szCs w:val="22"/>
+              </w:rPr>
+              <w:t>();</w:t>
             </w:r>
           </w:p>
         </w:tc>
@@ -747,8 +952,9 @@
                 <w:color w:val="000000"/>
                 <w:sz w:val="24"/>
                 <w:szCs w:val="24"/>
-              </w:rPr>
-              <w:sym w:font="Symbol" w:char="F07F"/>
+                <w:lang w:val="en-US"/>
+              </w:rPr>
+              <w:t>V</w:t>
             </w:r>
           </w:p>
         </w:tc>
@@ -797,15 +1003,27 @@
                 <w:szCs w:val="22"/>
               </w:rPr>
             </w:pPr>
-            <w:r>
-              <w:rPr>
-                <w:rFonts w:ascii="Courier New" w:hAnsi="Courier New" w:cs="Courier New"/>
-                <w:color w:val="000000"/>
-                <w:sz w:val="22"/>
-                <w:szCs w:val="22"/>
-              </w:rPr>
-              <w:t xml:space="preserve">Object object1 = </w:t>
-            </w:r>
+            <w:proofErr w:type="spellStart"/>
+            <w:r>
+              <w:rPr>
+                <w:rFonts w:ascii="Courier New" w:hAnsi="Courier New" w:cs="Courier New"/>
+                <w:color w:val="000000"/>
+                <w:sz w:val="22"/>
+                <w:szCs w:val="22"/>
+              </w:rPr>
+              <w:t>Object</w:t>
+            </w:r>
+            <w:proofErr w:type="spellEnd"/>
+            <w:r>
+              <w:rPr>
+                <w:rFonts w:ascii="Courier New" w:hAnsi="Courier New" w:cs="Courier New"/>
+                <w:color w:val="000000"/>
+                <w:sz w:val="22"/>
+                <w:szCs w:val="22"/>
+              </w:rPr>
+              <w:t xml:space="preserve"> object1 = </w:t>
+            </w:r>
+            <w:proofErr w:type="spellStart"/>
             <w:r>
               <w:rPr>
                 <w:rFonts w:ascii="Courier New" w:hAnsi="Courier New" w:cs="Courier New"/>
@@ -817,14 +1035,35 @@
               </w:rPr>
               <w:t>new</w:t>
             </w:r>
-            <w:r>
-              <w:rPr>
-                <w:rFonts w:ascii="Courier New" w:hAnsi="Courier New" w:cs="Courier New"/>
-                <w:color w:val="000000"/>
-                <w:sz w:val="22"/>
-                <w:szCs w:val="22"/>
-              </w:rPr>
-              <w:t xml:space="preserve"> HeadDoctor();</w:t>
+            <w:proofErr w:type="spellEnd"/>
+            <w:r>
+              <w:rPr>
+                <w:rFonts w:ascii="Courier New" w:hAnsi="Courier New" w:cs="Courier New"/>
+                <w:color w:val="000000"/>
+                <w:sz w:val="22"/>
+                <w:szCs w:val="22"/>
+              </w:rPr>
+              <w:t xml:space="preserve"> </w:t>
+            </w:r>
+            <w:proofErr w:type="spellStart"/>
+            <w:r>
+              <w:rPr>
+                <w:rFonts w:ascii="Courier New" w:hAnsi="Courier New" w:cs="Courier New"/>
+                <w:color w:val="000000"/>
+                <w:sz w:val="22"/>
+                <w:szCs w:val="22"/>
+              </w:rPr>
+              <w:t>HeadDoctor</w:t>
+            </w:r>
+            <w:proofErr w:type="spellEnd"/>
+            <w:r>
+              <w:rPr>
+                <w:rFonts w:ascii="Courier New" w:hAnsi="Courier New" w:cs="Courier New"/>
+                <w:color w:val="000000"/>
+                <w:sz w:val="22"/>
+                <w:szCs w:val="22"/>
+              </w:rPr>
+              <w:t>();</w:t>
             </w:r>
           </w:p>
         </w:tc>
@@ -849,8 +1088,9 @@
                 <w:color w:val="000000"/>
                 <w:sz w:val="24"/>
                 <w:szCs w:val="24"/>
-              </w:rPr>
-              <w:sym w:font="Symbol" w:char="F07F"/>
+                <w:lang w:val="en-US"/>
+              </w:rPr>
+              <w:t>V</w:t>
             </w:r>
           </w:p>
         </w:tc>
@@ -899,15 +1139,27 @@
                 <w:szCs w:val="22"/>
               </w:rPr>
             </w:pPr>
-            <w:r>
-              <w:rPr>
-                <w:rFonts w:ascii="Courier New" w:hAnsi="Courier New" w:cs="Courier New"/>
-                <w:color w:val="000000"/>
-                <w:sz w:val="22"/>
-                <w:szCs w:val="22"/>
-              </w:rPr>
-              <w:t xml:space="preserve">HeadDoctor doctor5 = </w:t>
-            </w:r>
+            <w:proofErr w:type="spellStart"/>
+            <w:r>
+              <w:rPr>
+                <w:rFonts w:ascii="Courier New" w:hAnsi="Courier New" w:cs="Courier New"/>
+                <w:color w:val="000000"/>
+                <w:sz w:val="22"/>
+                <w:szCs w:val="22"/>
+              </w:rPr>
+              <w:t>HeadDoctor</w:t>
+            </w:r>
+            <w:proofErr w:type="spellEnd"/>
+            <w:r>
+              <w:rPr>
+                <w:rFonts w:ascii="Courier New" w:hAnsi="Courier New" w:cs="Courier New"/>
+                <w:color w:val="000000"/>
+                <w:sz w:val="22"/>
+                <w:szCs w:val="22"/>
+              </w:rPr>
+              <w:t xml:space="preserve"> doctor5 = </w:t>
+            </w:r>
+            <w:proofErr w:type="spellStart"/>
             <w:r>
               <w:rPr>
                 <w:rFonts w:ascii="Courier New" w:hAnsi="Courier New" w:cs="Courier New"/>
@@ -919,14 +1171,64 @@
               </w:rPr>
               <w:t>new</w:t>
             </w:r>
-            <w:r>
-              <w:rPr>
-                <w:rFonts w:ascii="Courier New" w:hAnsi="Courier New" w:cs="Courier New"/>
-                <w:color w:val="000000"/>
-                <w:sz w:val="22"/>
-                <w:szCs w:val="22"/>
-              </w:rPr>
-              <w:t xml:space="preserve"> Object();</w:t>
+            <w:proofErr w:type="spellEnd"/>
+            <w:r>
+              <w:rPr>
+                <w:rFonts w:ascii="Courier New" w:hAnsi="Courier New" w:cs="Courier New"/>
+                <w:color w:val="000000"/>
+                <w:sz w:val="22"/>
+                <w:szCs w:val="22"/>
+              </w:rPr>
+              <w:t xml:space="preserve"> </w:t>
+            </w:r>
+            <w:proofErr w:type="spellStart"/>
+            <w:r>
+              <w:rPr>
+                <w:rFonts w:ascii="Courier New" w:hAnsi="Courier New" w:cs="Courier New"/>
+                <w:color w:val="000000"/>
+                <w:sz w:val="22"/>
+                <w:szCs w:val="22"/>
+              </w:rPr>
+              <w:t>Object</w:t>
+            </w:r>
+            <w:proofErr w:type="spellEnd"/>
+            <w:r>
+              <w:rPr>
+                <w:rFonts w:ascii="Courier New" w:hAnsi="Courier New" w:cs="Courier New"/>
+                <w:color w:val="000000"/>
+                <w:sz w:val="22"/>
+                <w:szCs w:val="22"/>
+              </w:rPr>
+              <w:t>();</w:t>
+            </w:r>
+          </w:p>
+          <w:p>
+            <w:pPr>
+              <w:spacing w:before="60" w:after="60"/>
+              <w:rPr>
+                <w:rFonts w:ascii="Courier New" w:hAnsi="Courier New" w:cs="Courier New"/>
+                <w:color w:val="000000"/>
+                <w:sz w:val="22"/>
+                <w:szCs w:val="22"/>
+              </w:rPr>
+            </w:pPr>
+            <w:r>
+              <w:rPr>
+                <w:rFonts w:ascii="Courier New" w:hAnsi="Courier New" w:cs="Courier New"/>
+                <w:color w:val="000000"/>
+                <w:sz w:val="22"/>
+                <w:szCs w:val="22"/>
+              </w:rPr>
+              <w:t xml:space="preserve">- </w:t>
+            </w:r>
+            <w:r>
+              <w:rPr>
+                <w:rFonts w:ascii="Courier New" w:hAnsi="Courier New" w:cs="Courier New"/>
+                <w:color w:val="000000"/>
+                <w:sz w:val="22"/>
+                <w:szCs w:val="22"/>
+              </w:rPr>
+              <w:t>экземпляр предка не может иметь тип потомка</w:t>
             </w:r>
           </w:p>
         </w:tc>
@@ -977,8 +1279,9 @@
                 <w:color w:val="000000"/>
                 <w:sz w:val="24"/>
                 <w:szCs w:val="24"/>
-              </w:rPr>
-              <w:sym w:font="Symbol" w:char="F07F"/>
+                <w:lang w:val="en-US"/>
+              </w:rPr>
+              <w:t>V</w:t>
             </w:r>
           </w:p>
         </w:tc>
@@ -1001,15 +1304,27 @@
                 <w:szCs w:val="22"/>
               </w:rPr>
             </w:pPr>
-            <w:r>
-              <w:rPr>
-                <w:rFonts w:ascii="Courier New" w:hAnsi="Courier New" w:cs="Courier New"/>
-                <w:color w:val="000000"/>
-                <w:sz w:val="22"/>
-                <w:szCs w:val="22"/>
-              </w:rPr>
-              <w:t xml:space="preserve">Doctor doctor6  = </w:t>
-            </w:r>
+            <w:proofErr w:type="spellStart"/>
+            <w:r>
+              <w:rPr>
+                <w:rFonts w:ascii="Courier New" w:hAnsi="Courier New" w:cs="Courier New"/>
+                <w:color w:val="000000"/>
+                <w:sz w:val="22"/>
+                <w:szCs w:val="22"/>
+              </w:rPr>
+              <w:t>Doctor</w:t>
+            </w:r>
+            <w:proofErr w:type="spellEnd"/>
+            <w:r>
+              <w:rPr>
+                <w:rFonts w:ascii="Courier New" w:hAnsi="Courier New" w:cs="Courier New"/>
+                <w:color w:val="000000"/>
+                <w:sz w:val="22"/>
+                <w:szCs w:val="22"/>
+              </w:rPr>
+              <w:t xml:space="preserve"> doctor6  = </w:t>
+            </w:r>
+            <w:proofErr w:type="spellStart"/>
             <w:r>
               <w:rPr>
                 <w:rFonts w:ascii="Courier New" w:hAnsi="Courier New" w:cs="Courier New"/>
@@ -1021,14 +1336,55 @@
               </w:rPr>
               <w:t>new</w:t>
             </w:r>
-            <w:r>
-              <w:rPr>
-                <w:rFonts w:ascii="Courier New" w:hAnsi="Courier New" w:cs="Courier New"/>
-                <w:color w:val="000000"/>
-                <w:sz w:val="22"/>
-                <w:szCs w:val="22"/>
-              </w:rPr>
-              <w:t xml:space="preserve"> Nurse();</w:t>
+            <w:proofErr w:type="spellEnd"/>
+            <w:r>
+              <w:rPr>
+                <w:rFonts w:ascii="Courier New" w:hAnsi="Courier New" w:cs="Courier New"/>
+                <w:color w:val="000000"/>
+                <w:sz w:val="22"/>
+                <w:szCs w:val="22"/>
+              </w:rPr>
+              <w:t xml:space="preserve"> </w:t>
+            </w:r>
+            <w:proofErr w:type="spellStart"/>
+            <w:r>
+              <w:rPr>
+                <w:rFonts w:ascii="Courier New" w:hAnsi="Courier New" w:cs="Courier New"/>
+                <w:color w:val="000000"/>
+                <w:sz w:val="22"/>
+                <w:szCs w:val="22"/>
+              </w:rPr>
+              <w:t>Nurse</w:t>
+            </w:r>
+            <w:proofErr w:type="spellEnd"/>
+            <w:r>
+              <w:rPr>
+                <w:rFonts w:ascii="Courier New" w:hAnsi="Courier New" w:cs="Courier New"/>
+                <w:color w:val="000000"/>
+                <w:sz w:val="22"/>
+                <w:szCs w:val="22"/>
+              </w:rPr>
+              <w:t>();</w:t>
+            </w:r>
+          </w:p>
+          <w:p>
+            <w:pPr>
+              <w:spacing w:before="60" w:after="60"/>
+              <w:rPr>
+                <w:rFonts w:ascii="Courier New" w:hAnsi="Courier New" w:cs="Courier New"/>
+                <w:color w:val="000000"/>
+                <w:sz w:val="22"/>
+                <w:szCs w:val="22"/>
+              </w:rPr>
+            </w:pPr>
+            <w:r>
+              <w:rPr>
+                <w:rFonts w:ascii="Courier New" w:hAnsi="Courier New" w:cs="Courier New"/>
+                <w:color w:val="000000"/>
+                <w:sz w:val="22"/>
+                <w:szCs w:val="22"/>
+              </w:rPr>
+              <w:t>- объект другого типа, хоть и с общим предком</w:t>
             </w:r>
           </w:p>
         </w:tc>
@@ -1079,8 +1435,9 @@
                 <w:color w:val="000000"/>
                 <w:sz w:val="24"/>
                 <w:szCs w:val="24"/>
-              </w:rPr>
-              <w:sym w:font="Symbol" w:char="F07F"/>
+                <w:lang w:val="en-US"/>
+              </w:rPr>
+              <w:t>V</w:t>
             </w:r>
           </w:p>
         </w:tc>
@@ -1101,17 +1458,50 @@
                 <w:color w:val="000000"/>
                 <w:sz w:val="22"/>
                 <w:szCs w:val="22"/>
+                <w:lang w:val="en-US"/>
               </w:rPr>
             </w:pPr>
-            <w:r>
-              <w:rPr>
-                <w:rFonts w:ascii="Courier New" w:hAnsi="Courier New" w:cs="Courier New"/>
-                <w:color w:val="000000"/>
-                <w:sz w:val="22"/>
-                <w:szCs w:val="22"/>
-              </w:rPr>
-              <w:t xml:space="preserve">Nurse nurse = </w:t>
-            </w:r>
+            <w:proofErr w:type="spellStart"/>
+            <w:r>
+              <w:rPr>
+                <w:rFonts w:ascii="Courier New" w:hAnsi="Courier New" w:cs="Courier New"/>
+                <w:color w:val="000000"/>
+                <w:sz w:val="22"/>
+                <w:szCs w:val="22"/>
+              </w:rPr>
+              <w:t>Nurse</w:t>
+            </w:r>
+            <w:proofErr w:type="spellEnd"/>
+            <w:r>
+              <w:rPr>
+                <w:rFonts w:ascii="Courier New" w:hAnsi="Courier New" w:cs="Courier New"/>
+                <w:color w:val="000000"/>
+                <w:sz w:val="22"/>
+                <w:szCs w:val="22"/>
+              </w:rPr>
+              <w:t xml:space="preserve"> </w:t>
+            </w:r>
+            <w:proofErr w:type="spellStart"/>
+            <w:r>
+              <w:rPr>
+                <w:rFonts w:ascii="Courier New" w:hAnsi="Courier New" w:cs="Courier New"/>
+                <w:color w:val="000000"/>
+                <w:sz w:val="22"/>
+                <w:szCs w:val="22"/>
+              </w:rPr>
+              <w:t>nurse</w:t>
+            </w:r>
+            <w:proofErr w:type="spellEnd"/>
+            <w:r>
+              <w:rPr>
+                <w:rFonts w:ascii="Courier New" w:hAnsi="Courier New" w:cs="Courier New"/>
+                <w:color w:val="000000"/>
+                <w:sz w:val="22"/>
+                <w:szCs w:val="22"/>
+              </w:rPr>
+              <w:t xml:space="preserve"> = </w:t>
+            </w:r>
+            <w:proofErr w:type="spellStart"/>
             <w:r>
               <w:rPr>
                 <w:rFonts w:ascii="Courier New" w:hAnsi="Courier New" w:cs="Courier New"/>
@@ -1123,14 +1513,55 @@
               </w:rPr>
               <w:t>new</w:t>
             </w:r>
-            <w:r>
-              <w:rPr>
-                <w:rFonts w:ascii="Courier New" w:hAnsi="Courier New" w:cs="Courier New"/>
-                <w:color w:val="000000"/>
-                <w:sz w:val="22"/>
-                <w:szCs w:val="22"/>
-              </w:rPr>
-              <w:t xml:space="preserve"> Doctor();</w:t>
+            <w:proofErr w:type="spellEnd"/>
+            <w:r>
+              <w:rPr>
+                <w:rFonts w:ascii="Courier New" w:hAnsi="Courier New" w:cs="Courier New"/>
+                <w:color w:val="000000"/>
+                <w:sz w:val="22"/>
+                <w:szCs w:val="22"/>
+              </w:rPr>
+              <w:t xml:space="preserve"> </w:t>
+            </w:r>
+            <w:proofErr w:type="spellStart"/>
+            <w:r>
+              <w:rPr>
+                <w:rFonts w:ascii="Courier New" w:hAnsi="Courier New" w:cs="Courier New"/>
+                <w:color w:val="000000"/>
+                <w:sz w:val="22"/>
+                <w:szCs w:val="22"/>
+              </w:rPr>
+              <w:t>Doctor</w:t>
+            </w:r>
+            <w:proofErr w:type="spellEnd"/>
+            <w:r>
+              <w:rPr>
+                <w:rFonts w:ascii="Courier New" w:hAnsi="Courier New" w:cs="Courier New"/>
+                <w:color w:val="000000"/>
+                <w:sz w:val="22"/>
+                <w:szCs w:val="22"/>
+              </w:rPr>
+              <w:t>();</w:t>
+            </w:r>
+          </w:p>
+          <w:p>
+            <w:pPr>
+              <w:spacing w:before="60" w:after="60"/>
+              <w:rPr>
+                <w:rFonts w:ascii="Courier New" w:hAnsi="Courier New" w:cs="Courier New"/>
+                <w:color w:val="000000"/>
+                <w:sz w:val="22"/>
+                <w:szCs w:val="22"/>
+              </w:rPr>
+            </w:pPr>
+            <w:r>
+              <w:rPr>
+                <w:rFonts w:ascii="Courier New" w:hAnsi="Courier New" w:cs="Courier New"/>
+                <w:color w:val="000000"/>
+                <w:sz w:val="22"/>
+                <w:szCs w:val="22"/>
+              </w:rPr>
+              <w:t>- объект другого типа, хоть и с общим предком</w:t>
             </w:r>
           </w:p>
         </w:tc>
@@ -1181,8 +1612,9 @@
                 <w:color w:val="000000"/>
                 <w:sz w:val="24"/>
                 <w:szCs w:val="24"/>
-              </w:rPr>
-              <w:sym w:font="Symbol" w:char="F07F"/>
+                <w:lang w:val="en-US"/>
+              </w:rPr>
+              <w:t>V</w:t>
             </w:r>
           </w:p>
         </w:tc>
@@ -1205,15 +1637,27 @@
                 <w:szCs w:val="22"/>
               </w:rPr>
             </w:pPr>
-            <w:r>
-              <w:rPr>
-                <w:rFonts w:ascii="Courier New" w:hAnsi="Courier New" w:cs="Courier New"/>
-                <w:color w:val="000000"/>
-                <w:sz w:val="22"/>
-                <w:szCs w:val="22"/>
-              </w:rPr>
-              <w:t xml:space="preserve">Object object2 = </w:t>
-            </w:r>
+            <w:proofErr w:type="spellStart"/>
+            <w:r>
+              <w:rPr>
+                <w:rFonts w:ascii="Courier New" w:hAnsi="Courier New" w:cs="Courier New"/>
+                <w:color w:val="000000"/>
+                <w:sz w:val="22"/>
+                <w:szCs w:val="22"/>
+              </w:rPr>
+              <w:t>Object</w:t>
+            </w:r>
+            <w:proofErr w:type="spellEnd"/>
+            <w:r>
+              <w:rPr>
+                <w:rFonts w:ascii="Courier New" w:hAnsi="Courier New" w:cs="Courier New"/>
+                <w:color w:val="000000"/>
+                <w:sz w:val="22"/>
+                <w:szCs w:val="22"/>
+              </w:rPr>
+              <w:t xml:space="preserve"> object2 = </w:t>
+            </w:r>
+            <w:proofErr w:type="spellStart"/>
             <w:r>
               <w:rPr>
                 <w:rFonts w:ascii="Courier New" w:hAnsi="Courier New" w:cs="Courier New"/>
@@ -1225,14 +1669,35 @@
               </w:rPr>
               <w:t>new</w:t>
             </w:r>
-            <w:r>
-              <w:rPr>
-                <w:rFonts w:ascii="Courier New" w:hAnsi="Courier New" w:cs="Courier New"/>
-                <w:color w:val="000000"/>
-                <w:sz w:val="22"/>
-                <w:szCs w:val="22"/>
-              </w:rPr>
-              <w:t xml:space="preserve"> Nurse();</w:t>
+            <w:proofErr w:type="spellEnd"/>
+            <w:r>
+              <w:rPr>
+                <w:rFonts w:ascii="Courier New" w:hAnsi="Courier New" w:cs="Courier New"/>
+                <w:color w:val="000000"/>
+                <w:sz w:val="22"/>
+                <w:szCs w:val="22"/>
+              </w:rPr>
+              <w:t xml:space="preserve"> </w:t>
+            </w:r>
+            <w:proofErr w:type="spellStart"/>
+            <w:r>
+              <w:rPr>
+                <w:rFonts w:ascii="Courier New" w:hAnsi="Courier New" w:cs="Courier New"/>
+                <w:color w:val="000000"/>
+                <w:sz w:val="22"/>
+                <w:szCs w:val="22"/>
+              </w:rPr>
+              <w:t>Nurse</w:t>
+            </w:r>
+            <w:proofErr w:type="spellEnd"/>
+            <w:r>
+              <w:rPr>
+                <w:rFonts w:ascii="Courier New" w:hAnsi="Courier New" w:cs="Courier New"/>
+                <w:color w:val="000000"/>
+                <w:sz w:val="22"/>
+                <w:szCs w:val="22"/>
+              </w:rPr>
+              <w:t>();</w:t>
             </w:r>
           </w:p>
         </w:tc>
@@ -1257,8 +1722,9 @@
                 <w:color w:val="000000"/>
                 <w:sz w:val="24"/>
                 <w:szCs w:val="24"/>
-              </w:rPr>
-              <w:sym w:font="Symbol" w:char="F07F"/>
+                <w:lang w:val="en-US"/>
+              </w:rPr>
+              <w:t>V</w:t>
             </w:r>
           </w:p>
         </w:tc>
@@ -1393,7 +1859,29 @@
                 <w:szCs w:val="22"/>
                 <w:lang w:val="en-US"/>
               </w:rPr>
-              <w:t xml:space="preserve"> ArrayList&lt;Doctor&gt;();</w:t>
+              <w:t xml:space="preserve"> </w:t>
+            </w:r>
+            <w:proofErr w:type="spellStart"/>
+            <w:r>
+              <w:rPr>
+                <w:rFonts w:ascii="Courier New" w:hAnsi="Courier New" w:cs="Courier New"/>
+                <w:color w:val="000000"/>
+                <w:sz w:val="22"/>
+                <w:szCs w:val="22"/>
+                <w:lang w:val="en-US"/>
+              </w:rPr>
+              <w:t>ArrayList</w:t>
+            </w:r>
+            <w:proofErr w:type="spellEnd"/>
+            <w:r>
+              <w:rPr>
+                <w:rFonts w:ascii="Courier New" w:hAnsi="Courier New" w:cs="Courier New"/>
+                <w:color w:val="000000"/>
+                <w:sz w:val="22"/>
+                <w:szCs w:val="22"/>
+                <w:lang w:val="en-US"/>
+              </w:rPr>
+              <w:t>&lt;Doctor&gt;();</w:t>
             </w:r>
           </w:p>
         </w:tc>
@@ -1418,8 +1906,9 @@
                 <w:color w:val="000000"/>
                 <w:sz w:val="24"/>
                 <w:szCs w:val="24"/>
-              </w:rPr>
-              <w:sym w:font="Symbol" w:char="F07F"/>
+                <w:lang w:val="en-US"/>
+              </w:rPr>
+              <w:t>V</w:t>
             </w:r>
           </w:p>
         </w:tc>
@@ -1477,7 +1966,29 @@
                 <w:szCs w:val="22"/>
                 <w:lang w:val="en-US"/>
               </w:rPr>
-              <w:t xml:space="preserve">List&lt;MedicalStaff&gt; list2 = </w:t>
+              <w:t>List&lt;</w:t>
+            </w:r>
+            <w:proofErr w:type="spellStart"/>
+            <w:r>
+              <w:rPr>
+                <w:rFonts w:ascii="Courier New" w:hAnsi="Courier New" w:cs="Courier New"/>
+                <w:color w:val="000000"/>
+                <w:sz w:val="22"/>
+                <w:szCs w:val="22"/>
+                <w:lang w:val="en-US"/>
+              </w:rPr>
+              <w:t>MedicalStaff</w:t>
+            </w:r>
+            <w:proofErr w:type="spellEnd"/>
+            <w:r>
+              <w:rPr>
+                <w:rFonts w:ascii="Courier New" w:hAnsi="Courier New" w:cs="Courier New"/>
+                <w:color w:val="000000"/>
+                <w:sz w:val="22"/>
+                <w:szCs w:val="22"/>
+                <w:lang w:val="en-US"/>
+              </w:rPr>
+              <w:t xml:space="preserve">&gt; list2 = </w:t>
             </w:r>
             <w:r>
               <w:rPr>
@@ -1499,7 +2010,70 @@
                 <w:szCs w:val="22"/>
                 <w:lang w:val="en-US"/>
               </w:rPr>
-              <w:t xml:space="preserve"> ArrayList&lt;Doctor&gt;();</w:t>
+              <w:t xml:space="preserve"> </w:t>
+            </w:r>
+            <w:proofErr w:type="spellStart"/>
+            <w:r>
+              <w:rPr>
+                <w:rFonts w:ascii="Courier New" w:hAnsi="Courier New" w:cs="Courier New"/>
+                <w:color w:val="000000"/>
+                <w:sz w:val="22"/>
+                <w:szCs w:val="22"/>
+                <w:lang w:val="en-US"/>
+              </w:rPr>
+              <w:t>ArrayList</w:t>
+            </w:r>
+            <w:proofErr w:type="spellEnd"/>
+            <w:r>
+              <w:rPr>
+                <w:rFonts w:ascii="Courier New" w:hAnsi="Courier New" w:cs="Courier New"/>
+                <w:color w:val="000000"/>
+                <w:sz w:val="22"/>
+                <w:szCs w:val="22"/>
+                <w:lang w:val="en-US"/>
+              </w:rPr>
+              <w:t>&lt;Doctor&gt;();</w:t>
+            </w:r>
+          </w:p>
+          <w:p>
+            <w:pPr>
+              <w:spacing w:before="60" w:after="60"/>
+              <w:rPr>
+                <w:rFonts w:ascii="Courier New" w:hAnsi="Courier New" w:cs="Courier New"/>
+                <w:color w:val="000000"/>
+                <w:sz w:val="22"/>
+                <w:szCs w:val="22"/>
+                <w:lang w:val="en-US"/>
+              </w:rPr>
+            </w:pPr>
+            <w:r>
+              <w:rPr>
+                <w:rFonts w:ascii="Courier New" w:hAnsi="Courier New" w:cs="Courier New"/>
+                <w:color w:val="000000"/>
+                <w:sz w:val="22"/>
+                <w:szCs w:val="22"/>
+              </w:rPr>
+              <w:t xml:space="preserve">- </w:t>
+            </w:r>
+            <w:proofErr w:type="spellStart"/>
+            <w:r>
+              <w:rPr>
+                <w:rFonts w:ascii="Courier New" w:hAnsi="Courier New" w:cs="Courier New"/>
+                <w:color w:val="000000"/>
+                <w:sz w:val="22"/>
+                <w:szCs w:val="22"/>
+              </w:rPr>
+              <w:t>дженерики</w:t>
+            </w:r>
+            <w:proofErr w:type="spellEnd"/>
+            <w:r>
+              <w:rPr>
+                <w:rFonts w:ascii="Courier New" w:hAnsi="Courier New" w:cs="Courier New"/>
+                <w:color w:val="000000"/>
+                <w:sz w:val="22"/>
+                <w:szCs w:val="22"/>
+              </w:rPr>
+              <w:t xml:space="preserve"> должны быть идентичны</w:t>
             </w:r>
           </w:p>
         </w:tc>
@@ -1550,8 +2124,9 @@
                 <w:color w:val="000000"/>
                 <w:sz w:val="24"/>
                 <w:szCs w:val="24"/>
-              </w:rPr>
-              <w:sym w:font="Symbol" w:char="F07F"/>
+                <w:lang w:val="en-US"/>
+              </w:rPr>
+              <w:t>V</w:t>
             </w:r>
           </w:p>
         </w:tc>
@@ -1572,7 +2147,6 @@
                 <w:color w:val="000000"/>
                 <w:sz w:val="22"/>
                 <w:szCs w:val="22"/>
-                <w:lang w:val="en-US"/>
               </w:rPr>
             </w:pPr>
             <w:r>
@@ -1605,7 +2179,91 @@
                 <w:szCs w:val="22"/>
                 <w:lang w:val="en-US"/>
               </w:rPr>
-              <w:t xml:space="preserve"> ArrayList&lt;MedicalStaff&gt;();</w:t>
+              <w:t xml:space="preserve"> </w:t>
+            </w:r>
+            <w:proofErr w:type="spellStart"/>
+            <w:r>
+              <w:rPr>
+                <w:rFonts w:ascii="Courier New" w:hAnsi="Courier New" w:cs="Courier New"/>
+                <w:color w:val="000000"/>
+                <w:sz w:val="22"/>
+                <w:szCs w:val="22"/>
+                <w:lang w:val="en-US"/>
+              </w:rPr>
+              <w:t>ArrayList</w:t>
+            </w:r>
+            <w:proofErr w:type="spellEnd"/>
+            <w:r>
+              <w:rPr>
+                <w:rFonts w:ascii="Courier New" w:hAnsi="Courier New" w:cs="Courier New"/>
+                <w:color w:val="000000"/>
+                <w:sz w:val="22"/>
+                <w:szCs w:val="22"/>
+                <w:lang w:val="en-US"/>
+              </w:rPr>
+              <w:t>&lt;</w:t>
+            </w:r>
+            <w:proofErr w:type="spellStart"/>
+            <w:r>
+              <w:rPr>
+                <w:rFonts w:ascii="Courier New" w:hAnsi="Courier New" w:cs="Courier New"/>
+                <w:color w:val="000000"/>
+                <w:sz w:val="22"/>
+                <w:szCs w:val="22"/>
+                <w:lang w:val="en-US"/>
+              </w:rPr>
+              <w:t>MedicalStaff</w:t>
+            </w:r>
+            <w:proofErr w:type="spellEnd"/>
+            <w:r>
+              <w:rPr>
+                <w:rFonts w:ascii="Courier New" w:hAnsi="Courier New" w:cs="Courier New"/>
+                <w:color w:val="000000"/>
+                <w:sz w:val="22"/>
+                <w:szCs w:val="22"/>
+                <w:lang w:val="en-US"/>
+              </w:rPr>
+              <w:t>&gt;();</w:t>
+            </w:r>
+          </w:p>
+          <w:p>
+            <w:pPr>
+              <w:spacing w:before="60" w:after="60"/>
+              <w:rPr>
+                <w:rFonts w:ascii="Courier New" w:hAnsi="Courier New" w:cs="Courier New"/>
+                <w:color w:val="000000"/>
+                <w:sz w:val="22"/>
+                <w:szCs w:val="22"/>
+              </w:rPr>
+            </w:pPr>
+            <w:r>
+              <w:rPr>
+                <w:rFonts w:ascii="Courier New" w:hAnsi="Courier New" w:cs="Courier New"/>
+                <w:color w:val="000000"/>
+                <w:sz w:val="22"/>
+                <w:szCs w:val="22"/>
+              </w:rPr>
+              <w:t xml:space="preserve">- </w:t>
+            </w:r>
+            <w:proofErr w:type="spellStart"/>
+            <w:r>
+              <w:rPr>
+                <w:rFonts w:ascii="Courier New" w:hAnsi="Courier New" w:cs="Courier New"/>
+                <w:color w:val="000000"/>
+                <w:sz w:val="22"/>
+                <w:szCs w:val="22"/>
+              </w:rPr>
+              <w:t>дженерики</w:t>
+            </w:r>
+            <w:proofErr w:type="spellEnd"/>
+            <w:r>
+              <w:rPr>
+                <w:rFonts w:ascii="Courier New" w:hAnsi="Courier New" w:cs="Courier New"/>
+                <w:color w:val="000000"/>
+                <w:sz w:val="22"/>
+                <w:szCs w:val="22"/>
+              </w:rPr>
+              <w:t xml:space="preserve"> должны быть идентичны</w:t>
             </w:r>
           </w:p>
         </w:tc>
@@ -1656,8 +2314,9 @@
                 <w:color w:val="000000"/>
                 <w:sz w:val="24"/>
                 <w:szCs w:val="24"/>
-              </w:rPr>
-              <w:sym w:font="Symbol" w:char="F07F"/>
+                <w:lang w:val="en-US"/>
+              </w:rPr>
+              <w:t>V</w:t>
             </w:r>
           </w:p>
         </w:tc>
@@ -1678,7 +2337,6 @@
                 <w:color w:val="000000"/>
                 <w:sz w:val="22"/>
                 <w:szCs w:val="22"/>
-                <w:lang w:val="en-US"/>
               </w:rPr>
             </w:pPr>
             <w:r>
@@ -1711,7 +2369,69 @@
                 <w:szCs w:val="22"/>
                 <w:lang w:val="en-US"/>
               </w:rPr>
-              <w:t xml:space="preserve"> ArrayList&lt;Doctor&gt;();</w:t>
+              <w:t xml:space="preserve"> </w:t>
+            </w:r>
+            <w:proofErr w:type="spellStart"/>
+            <w:r>
+              <w:rPr>
+                <w:rFonts w:ascii="Courier New" w:hAnsi="Courier New" w:cs="Courier New"/>
+                <w:color w:val="000000"/>
+                <w:sz w:val="22"/>
+                <w:szCs w:val="22"/>
+                <w:lang w:val="en-US"/>
+              </w:rPr>
+              <w:t>ArrayList</w:t>
+            </w:r>
+            <w:proofErr w:type="spellEnd"/>
+            <w:r>
+              <w:rPr>
+                <w:rFonts w:ascii="Courier New" w:hAnsi="Courier New" w:cs="Courier New"/>
+                <w:color w:val="000000"/>
+                <w:sz w:val="22"/>
+                <w:szCs w:val="22"/>
+                <w:lang w:val="en-US"/>
+              </w:rPr>
+              <w:t>&lt;Doctor&gt;();</w:t>
+            </w:r>
+          </w:p>
+          <w:p>
+            <w:pPr>
+              <w:spacing w:before="60" w:after="60"/>
+              <w:rPr>
+                <w:rFonts w:ascii="Courier New" w:hAnsi="Courier New" w:cs="Courier New"/>
+                <w:color w:val="000000"/>
+                <w:sz w:val="22"/>
+                <w:szCs w:val="22"/>
+              </w:rPr>
+            </w:pPr>
+            <w:r>
+              <w:rPr>
+                <w:rFonts w:ascii="Courier New" w:hAnsi="Courier New" w:cs="Courier New"/>
+                <w:color w:val="000000"/>
+                <w:sz w:val="22"/>
+                <w:szCs w:val="22"/>
+              </w:rPr>
+              <w:t xml:space="preserve">- </w:t>
+            </w:r>
+            <w:proofErr w:type="spellStart"/>
+            <w:r>
+              <w:rPr>
+                <w:rFonts w:ascii="Courier New" w:hAnsi="Courier New" w:cs="Courier New"/>
+                <w:color w:val="000000"/>
+                <w:sz w:val="22"/>
+                <w:szCs w:val="22"/>
+              </w:rPr>
+              <w:t>дженерики</w:t>
+            </w:r>
+            <w:proofErr w:type="spellEnd"/>
+            <w:r>
+              <w:rPr>
+                <w:rFonts w:ascii="Courier New" w:hAnsi="Courier New" w:cs="Courier New"/>
+                <w:color w:val="000000"/>
+                <w:sz w:val="22"/>
+                <w:szCs w:val="22"/>
+              </w:rPr>
+              <w:t xml:space="preserve"> должны быть идентичны</w:t>
             </w:r>
           </w:p>
         </w:tc>
@@ -1762,8 +2482,9 @@
                 <w:color w:val="000000"/>
                 <w:sz w:val="24"/>
                 <w:szCs w:val="24"/>
-              </w:rPr>
-              <w:sym w:font="Symbol" w:char="F07F"/>
+                <w:lang w:val="en-US"/>
+              </w:rPr>
+              <w:t>V</w:t>
             </w:r>
           </w:p>
         </w:tc>
@@ -1817,8 +2538,32 @@
                 <w:szCs w:val="22"/>
                 <w:lang w:val="en-US"/>
               </w:rPr>
-              <w:t xml:space="preserve"> ArrayList&lt;Object&gt;();</w:t>
-            </w:r>
+              <w:t xml:space="preserve"> </w:t>
+            </w:r>
+            <w:proofErr w:type="spellStart"/>
+            <w:r>
+              <w:rPr>
+                <w:rFonts w:ascii="Courier New" w:hAnsi="Courier New" w:cs="Courier New"/>
+                <w:color w:val="000000"/>
+                <w:sz w:val="22"/>
+                <w:szCs w:val="22"/>
+                <w:lang w:val="en-US"/>
+              </w:rPr>
+              <w:t>ArrayList</w:t>
+            </w:r>
+            <w:proofErr w:type="spellEnd"/>
+            <w:r>
+              <w:rPr>
+                <w:rFonts w:ascii="Courier New" w:hAnsi="Courier New" w:cs="Courier New"/>
+                <w:color w:val="000000"/>
+                <w:sz w:val="22"/>
+                <w:szCs w:val="22"/>
+                <w:lang w:val="en-US"/>
+              </w:rPr>
+              <w:t>&lt;Object&gt;();</w:t>
+            </w:r>
+            <w:bookmarkStart w:id="0" w:name="_GoBack"/>
+            <w:bookmarkEnd w:id="0"/>
           </w:p>
         </w:tc>
         <w:tc>
@@ -1842,8 +2587,9 @@
                 <w:color w:val="000000"/>
                 <w:sz w:val="24"/>
                 <w:szCs w:val="24"/>
-              </w:rPr>
-              <w:sym w:font="Symbol" w:char="F07F"/>
+                <w:lang w:val="en-US"/>
+              </w:rPr>
+              <w:t>V</w:t>
             </w:r>
           </w:p>
         </w:tc>
@@ -2077,6 +2823,7 @@
                 <w:szCs w:val="24"/>
                 <w:lang w:val="en-US"/>
               </w:rPr>
+              <w:lastRenderedPageBreak/>
               <w:t>Set</w:t>
             </w:r>
           </w:p>
@@ -2128,6 +2875,7 @@
               </w:rPr>
               <w:t xml:space="preserve">, названий стран, дней недели (лучше в виде </w:t>
             </w:r>
+            <w:proofErr w:type="spellStart"/>
             <w:r>
               <w:rPr>
                 <w:sz w:val="24"/>
@@ -2136,6 +2884,7 @@
               </w:rPr>
               <w:t>Enum</w:t>
             </w:r>
+            <w:proofErr w:type="spellEnd"/>
             <w:r>
               <w:rPr>
                 <w:sz w:val="24"/>
@@ -2200,22 +2949,30 @@
                 <w:sz w:val="24"/>
                 <w:szCs w:val="24"/>
               </w:rPr>
-              <w:t xml:space="preserve">, </w:t>
+              <w:t>, позволяет обращаться к элементу по индексу.</w:t>
             </w:r>
             <w:r>
               <w:rPr>
                 <w:sz w:val="24"/>
                 <w:szCs w:val="24"/>
               </w:rPr>
-              <w:lastRenderedPageBreak/>
-              <w:t>позволяет обращаться к элементу по индексу.</w:t>
-            </w:r>
+              <w:t xml:space="preserve"> В основе имеет массив, но в отличи</w:t>
+            </w:r>
+            <w:proofErr w:type="gramStart"/>
             <w:r>
               <w:rPr>
                 <w:sz w:val="24"/>
                 <w:szCs w:val="24"/>
               </w:rPr>
-              <w:t xml:space="preserve"> В основе имеет массив, но в отличии от массива размер </w:t>
+              <w:t>и</w:t>
+            </w:r>
+            <w:proofErr w:type="gramEnd"/>
+            <w:r>
+              <w:rPr>
+                <w:sz w:val="24"/>
+                <w:szCs w:val="24"/>
+              </w:rPr>
+              <w:t xml:space="preserve"> от массива размер </w:t>
             </w:r>
             <w:r>
               <w:rPr>
@@ -2258,7 +3015,6 @@
                 <w:sz w:val="24"/>
                 <w:szCs w:val="24"/>
               </w:rPr>
-              <w:lastRenderedPageBreak/>
               <w:t>Н</w:t>
             </w:r>
             <w:r>
@@ -2273,15 +3029,7 @@
                 <w:sz w:val="24"/>
                 <w:szCs w:val="24"/>
               </w:rPr>
-              <w:t xml:space="preserve">мерованные наборы элементов, </w:t>
-            </w:r>
-            <w:r>
-              <w:rPr>
-                <w:sz w:val="24"/>
-                <w:szCs w:val="24"/>
-              </w:rPr>
-              <w:lastRenderedPageBreak/>
-              <w:t xml:space="preserve">такие как </w:t>
+              <w:t xml:space="preserve">мерованные наборы элементов, такие как </w:t>
             </w:r>
             <w:r>
               <w:rPr>
@@ -2312,7 +3060,6 @@
                 <w:szCs w:val="24"/>
                 <w:lang w:val="en-US"/>
               </w:rPr>
-              <w:lastRenderedPageBreak/>
               <w:t>Queue</w:t>
             </w:r>
           </w:p>
@@ -2454,8 +3201,6 @@
               </w:rPr>
               <w:t>файлы, хранение пар «работник» - «характеристики»</w:t>
             </w:r>
-            <w:bookmarkStart w:id="0" w:name="_GoBack"/>
-            <w:bookmarkEnd w:id="0"/>
           </w:p>
         </w:tc>
       </w:tr>
@@ -2705,7 +3450,7 @@
             <w:rPr>
               <w:noProof/>
             </w:rPr>
-            <w:t>2</w:t>
+            <w:t>1</w:t>
           </w:r>
           <w:r>
             <w:fldChar w:fldCharType="end"/>
@@ -3037,57 +3782,44 @@
             </w:rPr>
             <w:t xml:space="preserve"> </w:t>
           </w:r>
-          <w:r>
-            <w:fldChar w:fldCharType="begin"/>
-          </w:r>
-          <w:r>
-            <w:instrText xml:space="preserve"> TITLE  \* MERGEFORMAT </w:instrText>
-          </w:r>
-          <w:r>
-            <w:fldChar w:fldCharType="separate"/>
-          </w:r>
-          <w:r>
-            <w:rPr>
-              <w:bCs/>
-            </w:rPr>
-            <w:t>JAVA</w:t>
-          </w:r>
-          <w:r>
-            <w:rPr>
-              <w:bCs/>
-            </w:rPr>
-            <w:t>.</w:t>
-          </w:r>
-          <w:r>
-            <w:rPr>
-              <w:bCs/>
-            </w:rPr>
-            <w:t>SE</w:t>
-          </w:r>
-          <w:r>
-            <w:rPr>
-              <w:bCs/>
-            </w:rPr>
-            <w:t>.0</w:t>
-          </w:r>
-          <w:r>
-            <w:rPr>
-              <w:bCs/>
-            </w:rPr>
-            <w:t>6</w:t>
-          </w:r>
-          <w:r>
-            <w:rPr>
-              <w:bCs/>
-            </w:rPr>
-            <w:t xml:space="preserve"> </w:t>
-          </w:r>
-          <w:r>
-            <w:rPr>
-              <w:bCs/>
-            </w:rPr>
-            <w:fldChar w:fldCharType="end"/>
-          </w:r>
+          <w:fldSimple w:instr=" TITLE  \* MERGEFORMAT ">
+            <w:r>
+              <w:rPr>
+                <w:bCs/>
+              </w:rPr>
+              <w:t>JAVA</w:t>
+            </w:r>
+            <w:r>
+              <w:rPr>
+                <w:bCs/>
+              </w:rPr>
+              <w:t>.</w:t>
+            </w:r>
+            <w:r>
+              <w:rPr>
+                <w:bCs/>
+              </w:rPr>
+              <w:t>SE</w:t>
+            </w:r>
+            <w:r>
+              <w:rPr>
+                <w:bCs/>
+              </w:rPr>
+              <w:t>.0</w:t>
+            </w:r>
+            <w:r>
+              <w:rPr>
+                <w:bCs/>
+              </w:rPr>
+              <w:t>6</w:t>
+            </w:r>
+            <w:r>
+              <w:rPr>
+                <w:bCs/>
+              </w:rPr>
+              <w:t xml:space="preserve"> </w:t>
+            </w:r>
+          </w:fldSimple>
           <w:r>
             <w:t>Generic and Collections</w:t>
           </w:r>
@@ -3109,14 +3841,27 @@
               <w:b/>
             </w:rPr>
           </w:pPr>
-          <w:fldSimple w:instr=" DOCPROPERTY  Classification  \* MERGEFORMAT ">
-            <w:r>
-              <w:rPr>
-                <w:b/>
-              </w:rPr>
-              <w:t>Confidential</w:t>
-            </w:r>
-          </w:fldSimple>
+          <w:r>
+            <w:fldChar w:fldCharType="begin"/>
+          </w:r>
+          <w:r>
+            <w:instrText xml:space="preserve"> DOCPROPERTY  Classification  \* MERGEFORMAT </w:instrText>
+          </w:r>
+          <w:r>
+            <w:fldChar w:fldCharType="separate"/>
+          </w:r>
+          <w:r>
+            <w:rPr>
+              <w:b/>
+            </w:rPr>
+            <w:t>Confidential</w:t>
+          </w:r>
+          <w:r>
+            <w:rPr>
+              <w:b/>
+            </w:rPr>
+            <w:fldChar w:fldCharType="end"/>
+          </w:r>
         </w:p>
       </w:tc>
     </w:tr>
@@ -3228,7 +3973,7 @@
               <w:sz w:val="16"/>
               <w:szCs w:val="16"/>
             </w:rPr>
-            <w:t>01-Aug-2017 16:35</w:t>
+            <w:t>01-Aug-2017 16:45</w:t>
           </w:r>
           <w:r>
             <w:rPr>
@@ -3299,26 +4044,36 @@
             </w:rPr>
             <w:t xml:space="preserve"> </w:t>
           </w:r>
-          <w:fldSimple w:instr=" TITLE  \* MERGEFORMAT ">
-            <w:r>
-              <w:t>JAVA</w:t>
-            </w:r>
-            <w:r>
-              <w:t>.</w:t>
-            </w:r>
-            <w:r>
-              <w:t>SE</w:t>
-            </w:r>
-            <w:r>
-              <w:t>.</w:t>
-            </w:r>
-            <w:r>
-              <w:t xml:space="preserve">01 </w:t>
-            </w:r>
-            <w:r>
-              <w:t>Java Fundamentals</w:t>
-            </w:r>
-          </w:fldSimple>
+          <w:r>
+            <w:fldChar w:fldCharType="begin"/>
+          </w:r>
+          <w:r>
+            <w:instrText xml:space="preserve"> TITLE  \* MERGEFORMAT </w:instrText>
+          </w:r>
+          <w:r>
+            <w:fldChar w:fldCharType="separate"/>
+          </w:r>
+          <w:r>
+            <w:t>JAVA</w:t>
+          </w:r>
+          <w:r>
+            <w:t>.</w:t>
+          </w:r>
+          <w:r>
+            <w:t>SE</w:t>
+          </w:r>
+          <w:r>
+            <w:t>.</w:t>
+          </w:r>
+          <w:r>
+            <w:t xml:space="preserve">01 </w:t>
+          </w:r>
+          <w:r>
+            <w:t>Java Fundamentals</w:t>
+          </w:r>
+          <w:r>
+            <w:fldChar w:fldCharType="end"/>
+          </w:r>
         </w:p>
       </w:tc>
       <w:tc>
@@ -3337,14 +4092,27 @@
               <w:b/>
             </w:rPr>
           </w:pPr>
-          <w:fldSimple w:instr=" DOCPROPERTY  Classification  \* MERGEFORMAT ">
-            <w:r>
-              <w:rPr>
-                <w:b/>
-              </w:rPr>
-              <w:t>Confidential</w:t>
-            </w:r>
-          </w:fldSimple>
+          <w:r>
+            <w:fldChar w:fldCharType="begin"/>
+          </w:r>
+          <w:r>
+            <w:instrText xml:space="preserve"> DOCPROPERTY  Classification  \* MERGEFORMAT </w:instrText>
+          </w:r>
+          <w:r>
+            <w:fldChar w:fldCharType="separate"/>
+          </w:r>
+          <w:r>
+            <w:rPr>
+              <w:b/>
+            </w:rPr>
+            <w:t>Confidential</w:t>
+          </w:r>
+          <w:r>
+            <w:rPr>
+              <w:b/>
+            </w:rPr>
+            <w:fldChar w:fldCharType="end"/>
+          </w:r>
         </w:p>
       </w:tc>
     </w:tr>
@@ -3448,7 +4216,7 @@
               <w:sz w:val="16"/>
               <w:szCs w:val="16"/>
             </w:rPr>
-            <w:t>01-Aug-2017 16:35</w:t>
+            <w:t>01-Aug-2017 16:45</w:t>
           </w:r>
           <w:r>
             <w:rPr>
@@ -4416,6 +5184,118 @@
     </w:lvl>
   </w:abstractNum>
   <w:abstractNum w:abstractNumId="13">
+    <w:nsid w:val="4F651592"/>
+    <w:multiLevelType w:val="hybridMultilevel"/>
+    <w:tmpl w:val="FE78EF2A"/>
+    <w:lvl w:ilvl="0" w:tplc="1A9C4B9C">
+      <w:numFmt w:val="bullet"/>
+      <w:lvlText w:val="-"/>
+      <w:lvlJc w:val="left"/>
+      <w:pPr>
+        <w:ind w:left="720" w:hanging="360"/>
+      </w:pPr>
+      <w:rPr>
+        <w:rFonts w:ascii="Courier New" w:eastAsia="Times New Roman" w:hAnsi="Courier New" w:cs="Courier New" w:hint="default"/>
+      </w:rPr>
+    </w:lvl>
+    <w:lvl w:ilvl="1" w:tplc="04190003" w:tentative="1">
+      <w:start w:val="1"/>
+      <w:numFmt w:val="bullet"/>
+      <w:lvlText w:val="o"/>
+      <w:lvlJc w:val="left"/>
+      <w:pPr>
+        <w:ind w:left="1440" w:hanging="360"/>
+      </w:pPr>
+      <w:rPr>
+        <w:rFonts w:ascii="Courier New" w:hAnsi="Courier New" w:cs="Courier New" w:hint="default"/>
+      </w:rPr>
+    </w:lvl>
+    <w:lvl w:ilvl="2" w:tplc="04190005" w:tentative="1">
+      <w:start w:val="1"/>
+      <w:numFmt w:val="bullet"/>
+      <w:lvlText w:val=""/>
+      <w:lvlJc w:val="left"/>
+      <w:pPr>
+        <w:ind w:left="2160" w:hanging="360"/>
+      </w:pPr>
+      <w:rPr>
+        <w:rFonts w:ascii="Wingdings" w:hAnsi="Wingdings" w:hint="default"/>
+      </w:rPr>
+    </w:lvl>
+    <w:lvl w:ilvl="3" w:tplc="04190001" w:tentative="1">
+      <w:start w:val="1"/>
+      <w:numFmt w:val="bullet"/>
+      <w:lvlText w:val=""/>
+      <w:lvlJc w:val="left"/>
+      <w:pPr>
+        <w:ind w:left="2880" w:hanging="360"/>
+      </w:pPr>
+      <w:rPr>
+        <w:rFonts w:ascii="Symbol" w:hAnsi="Symbol" w:hint="default"/>
+      </w:rPr>
+    </w:lvl>
+    <w:lvl w:ilvl="4" w:tplc="04190003" w:tentative="1">
+      <w:start w:val="1"/>
+      <w:numFmt w:val="bullet"/>
+      <w:lvlText w:val="o"/>
+      <w:lvlJc w:val="left"/>
+      <w:pPr>
+        <w:ind w:left="3600" w:hanging="360"/>
+      </w:pPr>
+      <w:rPr>
+        <w:rFonts w:ascii="Courier New" w:hAnsi="Courier New" w:cs="Courier New" w:hint="default"/>
+      </w:rPr>
+    </w:lvl>
+    <w:lvl w:ilvl="5" w:tplc="04190005" w:tentative="1">
+      <w:start w:val="1"/>
+      <w:numFmt w:val="bullet"/>
+      <w:lvlText w:val=""/>
+      <w:lvlJc w:val="left"/>
+      <w:pPr>
+        <w:ind w:left="4320" w:hanging="360"/>
+      </w:pPr>
+      <w:rPr>
+        <w:rFonts w:ascii="Wingdings" w:hAnsi="Wingdings" w:hint="default"/>
+      </w:rPr>
+    </w:lvl>
+    <w:lvl w:ilvl="6" w:tplc="04190001" w:tentative="1">
+      <w:start w:val="1"/>
+      <w:numFmt w:val="bullet"/>
+      <w:lvlText w:val=""/>
+      <w:lvlJc w:val="left"/>
+      <w:pPr>
+        <w:ind w:left="5040" w:hanging="360"/>
+      </w:pPr>
+      <w:rPr>
+        <w:rFonts w:ascii="Symbol" w:hAnsi="Symbol" w:hint="default"/>
+      </w:rPr>
+    </w:lvl>
+    <w:lvl w:ilvl="7" w:tplc="04190003" w:tentative="1">
+      <w:start w:val="1"/>
+      <w:numFmt w:val="bullet"/>
+      <w:lvlText w:val="o"/>
+      <w:lvlJc w:val="left"/>
+      <w:pPr>
+        <w:ind w:left="5760" w:hanging="360"/>
+      </w:pPr>
+      <w:rPr>
+        <w:rFonts w:ascii="Courier New" w:hAnsi="Courier New" w:cs="Courier New" w:hint="default"/>
+      </w:rPr>
+    </w:lvl>
+    <w:lvl w:ilvl="8" w:tplc="04190005" w:tentative="1">
+      <w:start w:val="1"/>
+      <w:numFmt w:val="bullet"/>
+      <w:lvlText w:val=""/>
+      <w:lvlJc w:val="left"/>
+      <w:pPr>
+        <w:ind w:left="6480" w:hanging="360"/>
+      </w:pPr>
+      <w:rPr>
+        <w:rFonts w:ascii="Wingdings" w:hAnsi="Wingdings" w:hint="default"/>
+      </w:rPr>
+    </w:lvl>
+  </w:abstractNum>
+  <w:abstractNum w:abstractNumId="14">
     <w:nsid w:val="50157466"/>
     <w:multiLevelType w:val="multilevel"/>
     <w:tmpl w:val="04090023"/>
@@ -4555,7 +5435,7 @@
       </w:rPr>
     </w:lvl>
   </w:abstractNum>
-  <w:abstractNum w:abstractNumId="14">
+  <w:abstractNum w:abstractNumId="15">
     <w:nsid w:val="60160565"/>
     <w:multiLevelType w:val="hybridMultilevel"/>
     <w:tmpl w:val="2B944C66"/>
@@ -4668,7 +5548,7 @@
       </w:rPr>
     </w:lvl>
   </w:abstractNum>
-  <w:abstractNum w:abstractNumId="15">
+  <w:abstractNum w:abstractNumId="16">
     <w:nsid w:val="69262592"/>
     <w:multiLevelType w:val="hybridMultilevel"/>
     <w:tmpl w:val="5E1E3F9C"/>
@@ -4784,7 +5664,7 @@
       </w:pPr>
     </w:lvl>
   </w:abstractNum>
-  <w:abstractNum w:abstractNumId="16">
+  <w:abstractNum w:abstractNumId="17">
     <w:nsid w:val="6C542DE3"/>
     <w:multiLevelType w:val="multilevel"/>
     <w:tmpl w:val="0409001D"/>
@@ -4925,7 +5805,7 @@
       </w:rPr>
     </w:lvl>
   </w:abstractNum>
-  <w:abstractNum w:abstractNumId="17">
+  <w:abstractNum w:abstractNumId="18">
     <w:nsid w:val="6DB2106C"/>
     <w:multiLevelType w:val="hybridMultilevel"/>
     <w:tmpl w:val="33026470"/>
@@ -5067,7 +5947,7 @@
     </w:lvl>
   </w:abstractNum>
   <w:num w:numId="1">
-    <w:abstractNumId w:val="13"/>
+    <w:abstractNumId w:val="14"/>
   </w:num>
   <w:num w:numId="2">
     <w:abstractNumId w:val="7"/>
@@ -5079,7 +5959,7 @@
     <w:abstractNumId w:val="11"/>
   </w:num>
   <w:num w:numId="5">
-    <w:abstractNumId w:val="17"/>
+    <w:abstractNumId w:val="18"/>
   </w:num>
   <w:num w:numId="6">
     <w:abstractNumId w:val="4"/>
@@ -5103,13 +5983,13 @@
     <w:abstractNumId w:val="12"/>
   </w:num>
   <w:num w:numId="13">
-    <w:abstractNumId w:val="16"/>
+    <w:abstractNumId w:val="17"/>
   </w:num>
   <w:num w:numId="14">
     <w:abstractNumId w:val="10"/>
   </w:num>
   <w:num w:numId="15">
-    <w:abstractNumId w:val="15"/>
+    <w:abstractNumId w:val="16"/>
   </w:num>
   <w:num w:numId="16">
     <w:abstractNumId w:val="9"/>
@@ -5118,7 +5998,10 @@
     <w:abstractNumId w:val="8"/>
   </w:num>
   <w:num w:numId="18">
-    <w:abstractNumId w:val="14"/>
+    <w:abstractNumId w:val="15"/>
+  </w:num>
+  <w:num w:numId="19">
+    <w:abstractNumId w:val="13"/>
   </w:num>
 </w:numbering>
 </file>
@@ -9137,7 +10020,7 @@
 </file>
 
 <file path=customXml/itemProps1.xml><?xml version="1.0" encoding="utf-8"?>
-<ds:datastoreItem xmlns:ds="http://schemas.openxmlformats.org/officeDocument/2006/customXml" ds:itemID="{2D3C4F6D-BA1E-4CBB-8975-87E3B7880E72}">
+<ds:datastoreItem xmlns:ds="http://schemas.openxmlformats.org/officeDocument/2006/customXml" ds:itemID="{6AE982EE-B112-4E5F-B76F-CD18CBD1F920}">
   <ds:schemaRefs>
     <ds:schemaRef ds:uri="http://schemas.openxmlformats.org/officeDocument/2006/bibliography"/>
   </ds:schemaRefs>

</xml_diff>